<commit_message>
asztali felh.doksi képek cseréje
</commit_message>
<xml_diff>
--- a/DOCUMENTATION/Asztali alkalmazás felhasználói dokumentáció.docx
+++ b/DOCUMENTATION/Asztali alkalmazás felhasználói dokumentáció.docx
@@ -3,52 +3,70 @@
 <w:document xmlns:wpc="http://schemas.microsoft.com/office/word/2010/wordprocessingCanvas" xmlns:cx="http://schemas.microsoft.com/office/drawing/2014/chartex" xmlns:cx1="http://schemas.microsoft.com/office/drawing/2015/9/8/chartex" xmlns:cx2="http://schemas.microsoft.com/office/drawing/2015/10/21/chartex" xmlns:cx3="http://schemas.microsoft.com/office/drawing/2016/5/9/chartex" xmlns:cx4="http://schemas.microsoft.com/office/drawing/2016/5/10/chartex" xmlns:cx5="http://schemas.microsoft.com/office/drawing/2016/5/11/chartex" xmlns:cx6="http://schemas.microsoft.com/office/drawing/2016/5/12/chartex" xmlns:cx7="http://schemas.microsoft.com/office/drawing/2016/5/13/chartex" xmlns:cx8="http://schemas.microsoft.com/office/drawing/2016/5/14/chartex" xmlns:mc="http://schemas.openxmlformats.org/markup-compatibility/2006" xmlns:aink="http://schemas.microsoft.com/office/drawing/2016/ink" xmlns:am3d="http://schemas.microsoft.com/office/drawing/2017/model3d" xmlns:o="urn:schemas-microsoft-com:office:office" xmlns:oel="http://schemas.microsoft.com/office/2019/extlst" xmlns:r="http://schemas.openxmlformats.org/officeDocument/2006/relationships" xmlns:m="http://schemas.openxmlformats.org/officeDocument/2006/math" xmlns:v="urn:schemas-microsoft-com:vml" xmlns:wp14="http://schemas.microsoft.com/office/word/2010/wordprocessingDrawing" xmlns:wp="http://schemas.openxmlformats.org/drawingml/2006/wordprocessingDrawing" xmlns:w10="urn:schemas-microsoft-com:office:word" xmlns:w="http://schemas.openxmlformats.org/wordprocessingml/2006/main" xmlns:w14="http://schemas.microsoft.com/office/word/2010/wordml" xmlns:w15="http://schemas.microsoft.com/office/word/2012/wordml" xmlns:w16cex="http://schemas.microsoft.com/office/word/2018/wordml/cex" xmlns:w16cid="http://schemas.microsoft.com/office/word/2016/wordml/cid" xmlns:w16="http://schemas.microsoft.com/office/word/2018/wordml" xmlns:w16sdtdh="http://schemas.microsoft.com/office/word/2020/wordml/sdtdatahash" xmlns:w16se="http://schemas.microsoft.com/office/word/2015/wordml/symex" xmlns:wpg="http://schemas.microsoft.com/office/word/2010/wordprocessingGroup" xmlns:wpi="http://schemas.microsoft.com/office/word/2010/wordprocessingInk" xmlns:wne="http://schemas.microsoft.com/office/word/2006/wordml" xmlns:wps="http://schemas.microsoft.com/office/word/2010/wordprocessingShape" mc:Ignorable="w14 w15 w16se w16cid w16 w16cex w16sdtdh wp14">
   <w:body>
     <w:p>
-      <w:r>
+      <w:pPr>
+        <w:rPr>
+          <w:rFonts w:ascii="Times New Roman" w:hAnsi="Times New Roman" w:cs="Times New Roman"/>
+        </w:rPr>
+      </w:pPr>
+      <w:r>
+        <w:rPr>
+          <w:rFonts w:ascii="Times New Roman" w:hAnsi="Times New Roman" w:cs="Times New Roman"/>
+        </w:rPr>
         <w:t>Asztali alkalmazás felhasználói dokumentáció</w:t>
       </w:r>
     </w:p>
     <w:p>
-      <w:r>
-        <w:t xml:space="preserve">Ez a dokumentáció segít a </w:t>
-      </w:r>
-      <w:r>
-        <w:t>könyvtár alkalmazottainak</w:t>
-      </w:r>
-      <w:r>
-        <w:t xml:space="preserve"> megérteni, hogyan használhatják a weboldal különböző funkcióit.</w:t>
-      </w:r>
-    </w:p>
-    <w:p>
-      <w:pPr>
-        <w:rPr>
+      <w:pPr>
+        <w:rPr>
+          <w:rFonts w:ascii="Times New Roman" w:hAnsi="Times New Roman" w:cs="Times New Roman"/>
+        </w:rPr>
+      </w:pPr>
+      <w:r>
+        <w:rPr>
+          <w:rFonts w:ascii="Times New Roman" w:hAnsi="Times New Roman" w:cs="Times New Roman"/>
+        </w:rPr>
+        <w:t>Ez a dokumentáció segít a könyvtár alkalmazottainak megérteni, hogyan használhatják a weboldal különböző funkcióit.</w:t>
+      </w:r>
+    </w:p>
+    <w:p>
+      <w:pPr>
+        <w:rPr>
+          <w:rFonts w:ascii="Times New Roman" w:hAnsi="Times New Roman" w:cs="Times New Roman"/>
           <w:u w:val="single"/>
         </w:rPr>
       </w:pPr>
       <w:r>
         <w:rPr>
+          <w:rFonts w:ascii="Times New Roman" w:hAnsi="Times New Roman" w:cs="Times New Roman"/>
           <w:u w:val="single"/>
         </w:rPr>
         <w:t>Belépés</w:t>
       </w:r>
     </w:p>
     <w:p>
-      <w:r>
-        <w:rPr>
+      <w:pPr>
+        <w:rPr>
+          <w:rFonts w:ascii="Times New Roman" w:hAnsi="Times New Roman" w:cs="Times New Roman"/>
+        </w:rPr>
+      </w:pPr>
+      <w:r>
+        <w:rPr>
+          <w:rFonts w:ascii="Times New Roman" w:hAnsi="Times New Roman" w:cs="Times New Roman"/>
           <w:noProof/>
         </w:rPr>
         <w:drawing>
-          <wp:anchor distT="0" distB="0" distL="114300" distR="114300" simplePos="0" relativeHeight="251658240" behindDoc="0" locked="0" layoutInCell="1" allowOverlap="1" wp14:anchorId="595DA05A" wp14:editId="54C32EA7">
+          <wp:anchor distT="0" distB="0" distL="114300" distR="114300" simplePos="0" relativeHeight="251660288" behindDoc="0" locked="0" layoutInCell="1" allowOverlap="1" wp14:anchorId="3AE25455" wp14:editId="683273A8">
             <wp:simplePos x="0" y="0"/>
             <wp:positionH relativeFrom="margin">
               <wp:align>center</wp:align>
             </wp:positionH>
             <wp:positionV relativeFrom="paragraph">
-              <wp:posOffset>992596</wp:posOffset>
+              <wp:posOffset>960029</wp:posOffset>
             </wp:positionV>
-            <wp:extent cx="1545590" cy="2341245"/>
-            <wp:effectExtent l="0" t="0" r="0" b="1905"/>
+            <wp:extent cx="1676400" cy="2516505"/>
+            <wp:effectExtent l="0" t="0" r="0" b="0"/>
             <wp:wrapTopAndBottom/>
-            <wp:docPr id="1" name="Kép 1"/>
+            <wp:docPr id="2" name="Kép 2"/>
             <wp:cNvGraphicFramePr>
               <a:graphicFrameLocks xmlns:a="http://schemas.openxmlformats.org/drawingml/2006/main" noChangeAspect="1"/>
             </wp:cNvGraphicFramePr>
@@ -56,7 +74,7 @@
               <a:graphicData uri="http://schemas.openxmlformats.org/drawingml/2006/picture">
                 <pic:pic xmlns:pic="http://schemas.openxmlformats.org/drawingml/2006/picture">
                   <pic:nvPicPr>
-                    <pic:cNvPr id="1" name="Kép 1"/>
+                    <pic:cNvPr id="2" name="Kép 2"/>
                     <pic:cNvPicPr/>
                   </pic:nvPicPr>
                   <pic:blipFill>
@@ -74,7 +92,7 @@
                   <pic:spPr>
                     <a:xfrm>
                       <a:off x="0" y="0"/>
-                      <a:ext cx="1545590" cy="2341245"/>
+                      <a:ext cx="1676400" cy="2516505"/>
                     </a:xfrm>
                     <a:prstGeom prst="rect">
                       <a:avLst/>
@@ -93,39 +111,71 @@
         </w:drawing>
       </w:r>
       <w:r>
+        <w:rPr>
+          <w:rFonts w:ascii="Times New Roman" w:hAnsi="Times New Roman" w:cs="Times New Roman"/>
+        </w:rPr>
         <w:t xml:space="preserve">Az alkalmazás indulásánál egyből a bejelentkező felület jelenik meg, ahova be kell írnunk a felhasználónevünket és a jelszavunkat az ezekre kijelölt szöveges beviteli mezőbe, ezután az „Enter” billentyű vagy a </w:t>
       </w:r>
       <w:r>
+        <w:rPr>
+          <w:rFonts w:ascii="Times New Roman" w:hAnsi="Times New Roman" w:cs="Times New Roman"/>
+        </w:rPr>
         <w:t>„Bejelentkezés” gomb lenyomásával tudunk</w:t>
       </w:r>
       <w:r>
+        <w:rPr>
+          <w:rFonts w:ascii="Times New Roman" w:hAnsi="Times New Roman" w:cs="Times New Roman"/>
+        </w:rPr>
         <w:t xml:space="preserve"> bejelentkezni. Amennyiben helytelen a felhasználónév vagy a jelszó, az alkalmazás figyelmeztetni fog minket.</w:t>
       </w:r>
       <w:r>
+        <w:rPr>
+          <w:rFonts w:ascii="Times New Roman" w:hAnsi="Times New Roman" w:cs="Times New Roman"/>
+        </w:rPr>
         <w:t xml:space="preserve"> Ha mégsem szeretnénk bejelentkezni, akkor a bal felső sarokban találhat</w:t>
       </w:r>
       <w:r>
+        <w:rPr>
+          <w:rFonts w:ascii="Times New Roman" w:hAnsi="Times New Roman" w:cs="Times New Roman"/>
+        </w:rPr>
         <w:t>ó</w:t>
       </w:r>
       <w:r>
+        <w:rPr>
+          <w:rFonts w:ascii="Times New Roman" w:hAnsi="Times New Roman" w:cs="Times New Roman"/>
+        </w:rPr>
         <w:t xml:space="preserve"> X-szel be tudjuk zárni az ablakot.</w:t>
       </w:r>
     </w:p>
     <w:p>
-      <w:r>
+      <w:pPr>
+        <w:rPr>
+          <w:rFonts w:ascii="Times New Roman" w:hAnsi="Times New Roman" w:cs="Times New Roman"/>
+        </w:rPr>
+      </w:pPr>
+      <w:r>
+        <w:rPr>
+          <w:rFonts w:ascii="Times New Roman" w:hAnsi="Times New Roman" w:cs="Times New Roman"/>
+        </w:rPr>
         <w:t>Sikeres bejelentkezéskor a főoldalra kerülünk. Íme egy ismertető, hogy mi mindent csinálhatunk itt:</w:t>
       </w:r>
     </w:p>
     <w:p>
-      <w:r>
-        <w:rPr>
+      <w:pPr>
+        <w:rPr>
+          <w:rFonts w:ascii="Times New Roman" w:hAnsi="Times New Roman" w:cs="Times New Roman"/>
+        </w:rPr>
+      </w:pPr>
+      <w:r>
+        <w:rPr>
+          <w:rFonts w:ascii="Times New Roman" w:hAnsi="Times New Roman" w:cs="Times New Roman"/>
           <w:noProof/>
         </w:rPr>
         <w:drawing>
-          <wp:inline distT="0" distB="0" distL="0" distR="0" wp14:anchorId="4418B062" wp14:editId="3DA40A46">
-            <wp:extent cx="5760720" cy="3952240"/>
+          <wp:inline distT="0" distB="0" distL="0" distR="0" wp14:anchorId="2AC5D829" wp14:editId="5E3DF1E4">
+            <wp:extent cx="5760720" cy="3945890"/>
             <wp:effectExtent l="0" t="0" r="0" b="0"/>
-            <wp:docPr id="3" name="Kép 3"/>
+            <wp:docPr id="16" name="Kép 16"/>
             <wp:cNvGraphicFramePr>
               <a:graphicFrameLocks xmlns:a="http://schemas.openxmlformats.org/drawingml/2006/main" noChangeAspect="1"/>
             </wp:cNvGraphicFramePr>
@@ -133,154 +183,11 @@
               <a:graphicData uri="http://schemas.openxmlformats.org/drawingml/2006/picture">
                 <pic:pic xmlns:pic="http://schemas.openxmlformats.org/drawingml/2006/picture">
                   <pic:nvPicPr>
-                    <pic:cNvPr id="3" name="Kép 3"/>
+                    <pic:cNvPr id="16" name="Kép 16"/>
                     <pic:cNvPicPr/>
                   </pic:nvPicPr>
                   <pic:blipFill>
                     <a:blip r:embed="rId6">
-                      <a:extLst>
-                        <a:ext uri="{28A0092B-C50C-407E-A947-70E740481C1C}">
-                          <a14:useLocalDpi xmlns:a14="http://schemas.microsoft.com/office/drawing/2010/main" val="0"/>
-                        </a:ext>
-                      </a:extLst>
-                    </a:blip>
-                    <a:stretch>
-                      <a:fillRect/>
-                    </a:stretch>
-                  </pic:blipFill>
-                  <pic:spPr>
-                    <a:xfrm>
-                      <a:off x="0" y="0"/>
-                      <a:ext cx="5760720" cy="3952240"/>
-                    </a:xfrm>
-                    <a:prstGeom prst="rect">
-                      <a:avLst/>
-                    </a:prstGeom>
-                  </pic:spPr>
-                </pic:pic>
-              </a:graphicData>
-            </a:graphic>
-          </wp:inline>
-        </w:drawing>
-      </w:r>
-    </w:p>
-    <w:p>
-      <w:pPr>
-        <w:pStyle w:val="Listaszerbekezds"/>
-        <w:numPr>
-          <w:ilvl w:val="0"/>
-          <w:numId w:val="2"/>
-        </w:numPr>
-      </w:pPr>
-      <w:r>
-        <w:lastRenderedPageBreak/>
-        <w:t>Ezzel az „Új felhasználó hozzáadása” gombbal</w:t>
-      </w:r>
-      <w:r>
-        <w:t xml:space="preserve"> megnyithatjuk azt az ablakot (vagyis űrlapot), amely segítségével hozzáadhatunk egy új felhasználót az adatbázishoz</w:t>
-      </w:r>
-      <w:r>
-        <w:t>. Ezzel nem lépünk el a főoldalról.</w:t>
-      </w:r>
-    </w:p>
-    <w:p>
-      <w:pPr>
-        <w:pStyle w:val="Listaszerbekezds"/>
-        <w:numPr>
-          <w:ilvl w:val="0"/>
-          <w:numId w:val="2"/>
-        </w:numPr>
-      </w:pPr>
-      <w:r>
-        <w:t>Ezzel a kilépés gombbal kiléphetünk a programból. Ha legközelebb megnyitjuk a programot, újból be kell majd lépnünk.</w:t>
-      </w:r>
-    </w:p>
-    <w:p>
-      <w:pPr>
-        <w:pStyle w:val="Listaszerbekezds"/>
-        <w:numPr>
-          <w:ilvl w:val="0"/>
-          <w:numId w:val="2"/>
-        </w:numPr>
-      </w:pPr>
-      <w:r>
-        <w:t>Erre a felhasználó ikonra ka</w:t>
-      </w:r>
-      <w:r>
-        <w:t>tt</w:t>
-      </w:r>
-      <w:r>
-        <w:t>intva</w:t>
-      </w:r>
-      <w:r>
-        <w:t xml:space="preserve"> elnavigálhatunk arra az oldalra, amelyen megtalálunk részletes információkat a jelenleg bejelentkezett felhasználóról. Erről az oldalról részletesebben a dokumentáció „Dolgozó adatai oldal” szekciójában olvashat.</w:t>
-      </w:r>
-    </w:p>
-    <w:p>
-      <w:pPr>
-        <w:pStyle w:val="Listaszerbekezds"/>
-        <w:numPr>
-          <w:ilvl w:val="0"/>
-          <w:numId w:val="2"/>
-        </w:numPr>
-      </w:pPr>
-      <w:r>
-        <w:t>Az ablak bal szélén találjuk a navigációs menüt, mely segítségével navigálni tudunk</w:t>
-      </w:r>
-      <w:r>
-        <w:t xml:space="preserve"> az oldalak között. A zöld sáv mutatja, hogy jelenleg melyik oldalon vagyunk.</w:t>
-      </w:r>
-    </w:p>
-    <w:p>
-      <w:pPr>
-        <w:pStyle w:val="Listaszerbekezds"/>
-        <w:numPr>
-          <w:ilvl w:val="0"/>
-          <w:numId w:val="2"/>
-        </w:numPr>
-      </w:pPr>
-      <w:r>
-        <w:t>Ezzel a váltógombbal tudunk átváltani sötétről világos</w:t>
-      </w:r>
-      <w:r>
-        <w:t>ra</w:t>
-      </w:r>
-      <w:r>
-        <w:t xml:space="preserve">, világosról pedig sötét témára egyetlen kattintással. </w:t>
-      </w:r>
-    </w:p>
-    <w:p>
-      <w:r>
-        <w:t>Dolgozó adatai oldal</w:t>
-      </w:r>
-    </w:p>
-    <w:p>
-      <w:r>
-        <w:t>A jelenleg bejelentkezett dolgozó adatait az ablak bal felső sarkában található felhasználó ikonra való kattintással tudunk átlépni.</w:t>
-      </w:r>
-    </w:p>
-    <w:p>
-      <w:r>
-        <w:rPr>
-          <w:noProof/>
-        </w:rPr>
-        <w:drawing>
-          <wp:inline distT="0" distB="0" distL="0" distR="0" wp14:anchorId="71BC4E08" wp14:editId="09426510">
-            <wp:extent cx="5760720" cy="3945890"/>
-            <wp:effectExtent l="0" t="0" r="0" b="0"/>
-            <wp:docPr id="4" name="Kép 4"/>
-            <wp:cNvGraphicFramePr>
-              <a:graphicFrameLocks xmlns:a="http://schemas.openxmlformats.org/drawingml/2006/main" noChangeAspect="1"/>
-            </wp:cNvGraphicFramePr>
-            <a:graphic xmlns:a="http://schemas.openxmlformats.org/drawingml/2006/main">
-              <a:graphicData uri="http://schemas.openxmlformats.org/drawingml/2006/picture">
-                <pic:pic xmlns:pic="http://schemas.openxmlformats.org/drawingml/2006/picture">
-                  <pic:nvPicPr>
-                    <pic:cNvPr id="4" name="Kép 4"/>
-                    <pic:cNvPicPr/>
-                  </pic:nvPicPr>
-                  <pic:blipFill>
-                    <a:blip r:embed="rId7">
                       <a:extLst>
                         <a:ext uri="{28A0092B-C50C-407E-A947-70E740481C1C}">
                           <a14:useLocalDpi xmlns:a14="http://schemas.microsoft.com/office/drawing/2010/main" val="0"/>
@@ -308,21 +215,34 @@
       </w:r>
     </w:p>
     <w:p>
-      <w:r>
-        <w:br w:type="page"/>
-      </w:r>
-    </w:p>
-    <w:p>
       <w:pPr>
         <w:pStyle w:val="Listaszerbekezds"/>
         <w:numPr>
           <w:ilvl w:val="0"/>
-          <w:numId w:val="3"/>
+          <w:numId w:val="2"/>
         </w:numPr>
-      </w:pPr>
-      <w:r>
+        <w:rPr>
+          <w:rFonts w:ascii="Times New Roman" w:hAnsi="Times New Roman" w:cs="Times New Roman"/>
+        </w:rPr>
+      </w:pPr>
+      <w:r>
+        <w:rPr>
+          <w:rFonts w:ascii="Times New Roman" w:hAnsi="Times New Roman" w:cs="Times New Roman"/>
+        </w:rPr>
         <w:lastRenderedPageBreak/>
-        <w:t>Itt találjuk a bejelentkezett alkalmazott adatait.</w:t>
+        <w:t>Ezzel az „Új felhasználó hozzáadása” gombbal</w:t>
+      </w:r>
+      <w:r>
+        <w:rPr>
+          <w:rFonts w:ascii="Times New Roman" w:hAnsi="Times New Roman" w:cs="Times New Roman"/>
+        </w:rPr>
+        <w:t xml:space="preserve"> megnyithatjuk azt az ablakot (vagyis űrlapot), amely segítségével hozzáadhatunk egy új felhasználót az adatbázishoz</w:t>
+      </w:r>
+      <w:r>
+        <w:rPr>
+          <w:rFonts w:ascii="Times New Roman" w:hAnsi="Times New Roman" w:cs="Times New Roman"/>
+        </w:rPr>
+        <w:t>. Ezzel nem lépünk el a főoldalról.</w:t>
       </w:r>
     </w:p>
     <w:p>
@@ -330,26 +250,168 @@
         <w:pStyle w:val="Listaszerbekezds"/>
         <w:numPr>
           <w:ilvl w:val="0"/>
-          <w:numId w:val="3"/>
+          <w:numId w:val="2"/>
         </w:numPr>
-      </w:pPr>
-      <w:r>
-        <w:t>Az „Alkalmazott hozzáadása” gombbal tudjuk megnyitni azt az űrlapot, mellyel hozzáadhatunk egy új alkalmazottat, miután megadtuk az új alkalmazott nevét és a használni kívánt jelszót. A hozzáadás gombbal véglegesen hozzáadhatjuk az alkalmazottat az adatbázishoz.</w:t>
-      </w:r>
-    </w:p>
-    <w:p>
-      <w:pPr>
-        <w:pStyle w:val="Listaszerbekezds"/>
-      </w:pPr>
-      <w:r>
-        <w:rPr>
+        <w:rPr>
+          <w:rFonts w:ascii="Times New Roman" w:hAnsi="Times New Roman" w:cs="Times New Roman"/>
+        </w:rPr>
+      </w:pPr>
+      <w:r>
+        <w:rPr>
+          <w:rFonts w:ascii="Times New Roman" w:hAnsi="Times New Roman" w:cs="Times New Roman"/>
+        </w:rPr>
+        <w:t>Ezzel a kilépés gombbal kiléphetünk a programból. Ha legközelebb megnyitjuk a programot, újból be kell majd lépnünk.</w:t>
+      </w:r>
+    </w:p>
+    <w:p>
+      <w:pPr>
+        <w:pStyle w:val="Listaszerbekezds"/>
+        <w:numPr>
+          <w:ilvl w:val="0"/>
+          <w:numId w:val="2"/>
+        </w:numPr>
+        <w:rPr>
+          <w:rFonts w:ascii="Times New Roman" w:hAnsi="Times New Roman" w:cs="Times New Roman"/>
+        </w:rPr>
+      </w:pPr>
+      <w:r>
+        <w:rPr>
+          <w:rFonts w:ascii="Times New Roman" w:hAnsi="Times New Roman" w:cs="Times New Roman"/>
+        </w:rPr>
+        <w:t>Erre a felhasználó ikonra ka</w:t>
+      </w:r>
+      <w:r>
+        <w:rPr>
+          <w:rFonts w:ascii="Times New Roman" w:hAnsi="Times New Roman" w:cs="Times New Roman"/>
+        </w:rPr>
+        <w:t>tt</w:t>
+      </w:r>
+      <w:r>
+        <w:rPr>
+          <w:rFonts w:ascii="Times New Roman" w:hAnsi="Times New Roman" w:cs="Times New Roman"/>
+        </w:rPr>
+        <w:t>intva</w:t>
+      </w:r>
+      <w:r>
+        <w:rPr>
+          <w:rFonts w:ascii="Times New Roman" w:hAnsi="Times New Roman" w:cs="Times New Roman"/>
+        </w:rPr>
+        <w:t xml:space="preserve"> elnavigálhatunk arra az oldalra, amelyen megtalálunk részletes információkat a jelenleg bejelentkezett felhasználóról. Erről az oldalról részletesebben a dokumentáció „Dolgozó adatai oldal” szekciójában olvashat.</w:t>
+      </w:r>
+    </w:p>
+    <w:p>
+      <w:pPr>
+        <w:pStyle w:val="Listaszerbekezds"/>
+        <w:numPr>
+          <w:ilvl w:val="0"/>
+          <w:numId w:val="2"/>
+        </w:numPr>
+        <w:rPr>
+          <w:rFonts w:ascii="Times New Roman" w:hAnsi="Times New Roman" w:cs="Times New Roman"/>
+        </w:rPr>
+      </w:pPr>
+      <w:r>
+        <w:rPr>
+          <w:rFonts w:ascii="Times New Roman" w:hAnsi="Times New Roman" w:cs="Times New Roman"/>
+        </w:rPr>
+        <w:t>Az ablak bal szélén találjuk a navigációs menüt, mely segítségével navigálni tudunk</w:t>
+      </w:r>
+      <w:r>
+        <w:rPr>
+          <w:rFonts w:ascii="Times New Roman" w:hAnsi="Times New Roman" w:cs="Times New Roman"/>
+        </w:rPr>
+        <w:t xml:space="preserve"> az oldalak között. A zöld sáv mutatja, hogy jelenleg melyik oldalon vagyunk.</w:t>
+      </w:r>
+    </w:p>
+    <w:p>
+      <w:pPr>
+        <w:pStyle w:val="Listaszerbekezds"/>
+        <w:numPr>
+          <w:ilvl w:val="0"/>
+          <w:numId w:val="2"/>
+        </w:numPr>
+        <w:rPr>
+          <w:rFonts w:ascii="Times New Roman" w:hAnsi="Times New Roman" w:cs="Times New Roman"/>
+        </w:rPr>
+      </w:pPr>
+      <w:r>
+        <w:rPr>
+          <w:rFonts w:ascii="Times New Roman" w:hAnsi="Times New Roman" w:cs="Times New Roman"/>
+        </w:rPr>
+        <w:t>Ezzel a váltógombbal tudunk átváltani sötétről világos</w:t>
+      </w:r>
+      <w:r>
+        <w:rPr>
+          <w:rFonts w:ascii="Times New Roman" w:hAnsi="Times New Roman" w:cs="Times New Roman"/>
+        </w:rPr>
+        <w:t>ra</w:t>
+      </w:r>
+      <w:r>
+        <w:rPr>
+          <w:rFonts w:ascii="Times New Roman" w:hAnsi="Times New Roman" w:cs="Times New Roman"/>
+        </w:rPr>
+        <w:t>, világosról pedig sötét témára egyetlen kattintással.</w:t>
+      </w:r>
+      <w:r>
+        <w:rPr>
+          <w:rFonts w:ascii="Times New Roman" w:hAnsi="Times New Roman" w:cs="Times New Roman"/>
+        </w:rPr>
+        <w:t xml:space="preserve"> Az alkalmazás bezárásakor a téma elmentésre kerül.</w:t>
+      </w:r>
+    </w:p>
+    <w:p>
+      <w:pPr>
+        <w:rPr>
+          <w:rFonts w:ascii="Times New Roman" w:hAnsi="Times New Roman" w:cs="Times New Roman"/>
+        </w:rPr>
+      </w:pPr>
+      <w:r>
+        <w:rPr>
+          <w:rFonts w:ascii="Times New Roman" w:hAnsi="Times New Roman" w:cs="Times New Roman"/>
+        </w:rPr>
+        <w:t>Dolgozó adatai oldal</w:t>
+      </w:r>
+    </w:p>
+    <w:p>
+      <w:pPr>
+        <w:rPr>
+          <w:rFonts w:ascii="Times New Roman" w:hAnsi="Times New Roman" w:cs="Times New Roman"/>
+        </w:rPr>
+      </w:pPr>
+      <w:r>
+        <w:rPr>
+          <w:rFonts w:ascii="Times New Roman" w:hAnsi="Times New Roman" w:cs="Times New Roman"/>
+        </w:rPr>
+        <w:t>A jelenleg bejelentkezett dolgozó adatait az ablak bal felső sarkában található felhasználó ikonra való kattintással tudunk átlépni.</w:t>
+      </w:r>
+      <w:r>
+        <w:rPr>
+          <w:rFonts w:ascii="Times New Roman" w:hAnsi="Times New Roman" w:cs="Times New Roman"/>
+        </w:rPr>
+        <w:t xml:space="preserve"> (</w:t>
+      </w:r>
+      <w:r>
+        <w:rPr>
+          <w:rFonts w:ascii="Times New Roman" w:hAnsi="Times New Roman" w:cs="Times New Roman"/>
+        </w:rPr>
+        <w:t xml:space="preserve">ez a </w:t>
+      </w:r>
+      <w:r>
+        <w:rPr>
+          <w:rFonts w:ascii="Times New Roman" w:hAnsi="Times New Roman" w:cs="Times New Roman"/>
+        </w:rPr>
+        <w:t xml:space="preserve">felhasználó ikon =&gt; </w:t>
+      </w:r>
+      <w:r>
+        <w:rPr>
+          <w:rFonts w:ascii="Times New Roman" w:hAnsi="Times New Roman" w:cs="Times New Roman"/>
           <w:noProof/>
         </w:rPr>
         <w:drawing>
-          <wp:inline distT="0" distB="0" distL="0" distR="0" wp14:anchorId="614C3717" wp14:editId="18DFA30F">
-            <wp:extent cx="1540329" cy="1685402"/>
-            <wp:effectExtent l="0" t="0" r="3175" b="0"/>
-            <wp:docPr id="5" name="Kép 5"/>
+          <wp:inline distT="0" distB="0" distL="0" distR="0" wp14:anchorId="29E7507C" wp14:editId="5682748A">
+            <wp:extent cx="125186" cy="125186"/>
+            <wp:effectExtent l="0" t="0" r="8255" b="8255"/>
+            <wp:docPr id="45" name="Kép 45"/>
             <wp:cNvGraphicFramePr>
               <a:graphicFrameLocks xmlns:a="http://schemas.openxmlformats.org/drawingml/2006/main" noChangeAspect="1"/>
             </wp:cNvGraphicFramePr>
@@ -357,7 +419,67 @@
               <a:graphicData uri="http://schemas.openxmlformats.org/drawingml/2006/picture">
                 <pic:pic xmlns:pic="http://schemas.openxmlformats.org/drawingml/2006/picture">
                   <pic:nvPicPr>
-                    <pic:cNvPr id="5" name="Kép 5"/>
+                    <pic:cNvPr id="45" name="Kép 45"/>
+                    <pic:cNvPicPr/>
+                  </pic:nvPicPr>
+                  <pic:blipFill>
+                    <a:blip r:embed="rId7">
+                      <a:extLst>
+                        <a:ext uri="{28A0092B-C50C-407E-A947-70E740481C1C}">
+                          <a14:useLocalDpi xmlns:a14="http://schemas.microsoft.com/office/drawing/2010/main" val="0"/>
+                        </a:ext>
+                      </a:extLst>
+                    </a:blip>
+                    <a:stretch>
+                      <a:fillRect/>
+                    </a:stretch>
+                  </pic:blipFill>
+                  <pic:spPr>
+                    <a:xfrm>
+                      <a:off x="0" y="0"/>
+                      <a:ext cx="128765" cy="128765"/>
+                    </a:xfrm>
+                    <a:prstGeom prst="rect">
+                      <a:avLst/>
+                    </a:prstGeom>
+                  </pic:spPr>
+                </pic:pic>
+              </a:graphicData>
+            </a:graphic>
+          </wp:inline>
+        </w:drawing>
+      </w:r>
+      <w:r>
+        <w:rPr>
+          <w:rFonts w:ascii="Times New Roman" w:hAnsi="Times New Roman" w:cs="Times New Roman"/>
+        </w:rPr>
+        <w:t>)</w:t>
+      </w:r>
+    </w:p>
+    <w:p>
+      <w:pPr>
+        <w:rPr>
+          <w:rFonts w:ascii="Times New Roman" w:hAnsi="Times New Roman" w:cs="Times New Roman"/>
+        </w:rPr>
+      </w:pPr>
+      <w:r>
+        <w:rPr>
+          <w:rFonts w:ascii="Times New Roman" w:hAnsi="Times New Roman" w:cs="Times New Roman"/>
+          <w:noProof/>
+        </w:rPr>
+        <w:drawing>
+          <wp:inline distT="0" distB="0" distL="0" distR="0" wp14:anchorId="6E1AB9D5" wp14:editId="65D072C2">
+            <wp:extent cx="5760720" cy="3961765"/>
+            <wp:effectExtent l="0" t="0" r="0" b="635"/>
+            <wp:docPr id="25" name="Kép 25"/>
+            <wp:cNvGraphicFramePr>
+              <a:graphicFrameLocks xmlns:a="http://schemas.openxmlformats.org/drawingml/2006/main" noChangeAspect="1"/>
+            </wp:cNvGraphicFramePr>
+            <a:graphic xmlns:a="http://schemas.openxmlformats.org/drawingml/2006/main">
+              <a:graphicData uri="http://schemas.openxmlformats.org/drawingml/2006/picture">
+                <pic:pic xmlns:pic="http://schemas.openxmlformats.org/drawingml/2006/picture">
+                  <pic:nvPicPr>
+                    <pic:cNvPr id="25" name="Kép 25"/>
                     <pic:cNvPicPr/>
                   </pic:nvPicPr>
                   <pic:blipFill>
@@ -375,7 +497,7 @@
                   <pic:spPr>
                     <a:xfrm>
                       <a:off x="0" y="0"/>
-                      <a:ext cx="1572826" cy="1720959"/>
+                      <a:ext cx="5760720" cy="3961765"/>
                     </a:xfrm>
                     <a:prstGeom prst="rect">
                       <a:avLst/>
@@ -390,17 +512,34 @@
     </w:p>
     <w:p>
       <w:pPr>
+        <w:rPr>
+          <w:rFonts w:ascii="Times New Roman" w:hAnsi="Times New Roman" w:cs="Times New Roman"/>
+        </w:rPr>
+      </w:pPr>
+      <w:r>
+        <w:rPr>
+          <w:rFonts w:ascii="Times New Roman" w:hAnsi="Times New Roman" w:cs="Times New Roman"/>
+        </w:rPr>
+        <w:br w:type="page"/>
+      </w:r>
+    </w:p>
+    <w:p>
+      <w:pPr>
         <w:pStyle w:val="Listaszerbekezds"/>
         <w:numPr>
           <w:ilvl w:val="0"/>
           <w:numId w:val="3"/>
         </w:numPr>
-      </w:pPr>
-      <w:r>
-        <w:t>Ezzel a két gombbal („Alkalmazottak” és „Rendszerbeállítások”) tudunk váltani, hogy mi jelenjen meg a táblázatban</w:t>
-      </w:r>
-      <w:r>
-        <w:t xml:space="preserve">. </w:t>
+        <w:rPr>
+          <w:rFonts w:ascii="Times New Roman" w:hAnsi="Times New Roman" w:cs="Times New Roman"/>
+        </w:rPr>
+      </w:pPr>
+      <w:r>
+        <w:rPr>
+          <w:rFonts w:ascii="Times New Roman" w:hAnsi="Times New Roman" w:cs="Times New Roman"/>
+        </w:rPr>
+        <w:lastRenderedPageBreak/>
+        <w:t>Itt találjuk a bejelentkezett alkalmazott adatait.</w:t>
       </w:r>
     </w:p>
     <w:p>
@@ -408,35 +547,36 @@
         <w:pStyle w:val="Listaszerbekezds"/>
         <w:numPr>
           <w:ilvl w:val="0"/>
-          <w:numId w:val="4"/>
+          <w:numId w:val="3"/>
         </w:numPr>
-      </w:pPr>
-      <w:r>
-        <w:t>Az alkalmazottak kilistázásával megtekinthetjük az összes aktív alkalmazottat. Itt megtekinthetjük az alkalmazottak nevét és felhasználónevét, továbbá innen tudunk alkalmazottat deaktiválni az adott alkalmazott sorában található „Deaktivál” gombra kattintva.</w:t>
-      </w:r>
-    </w:p>
-    <w:p>
-      <w:pPr>
-        <w:pStyle w:val="Listaszerbekezds"/>
-        <w:numPr>
-          <w:ilvl w:val="0"/>
-          <w:numId w:val="4"/>
-        </w:numPr>
-      </w:pPr>
-      <w:r>
-        <w:t>A „Rendszerbeállítások” gombra kattintva átválthatunk arra, hogy a táblázat a rendszerbeállításokat mutassa.</w:t>
-      </w:r>
-    </w:p>
-    <w:p>
-      <w:pPr>
-        <w:pStyle w:val="Listaszerbekezds"/>
-      </w:pPr>
-      <w:r>
+        <w:rPr>
+          <w:rFonts w:ascii="Times New Roman" w:hAnsi="Times New Roman" w:cs="Times New Roman"/>
+        </w:rPr>
+      </w:pPr>
+      <w:r>
+        <w:rPr>
+          <w:rFonts w:ascii="Times New Roman" w:hAnsi="Times New Roman" w:cs="Times New Roman"/>
+        </w:rPr>
+        <w:t>Az „Alkalmazott hozzáadása” gombbal tudjuk megnyitni azt az űrlapot, mellyel hozzáadhatunk egy új alkalmazottat, miután megadtuk az új alkalmazott nevét és a használni kívánt jelszót. A hozzáadás gombbal véglegesen hozzáadhatjuk az alkalmazottat az adatbázishoz.</w:t>
+      </w:r>
+    </w:p>
+    <w:p>
+      <w:pPr>
+        <w:pStyle w:val="Listaszerbekezds"/>
+        <w:rPr>
+          <w:rFonts w:ascii="Times New Roman" w:hAnsi="Times New Roman" w:cs="Times New Roman"/>
+        </w:rPr>
+      </w:pPr>
+      <w:r>
+        <w:rPr>
+          <w:rFonts w:ascii="Times New Roman" w:hAnsi="Times New Roman" w:cs="Times New Roman"/>
+          <w:noProof/>
+        </w:rPr>
         <w:drawing>
-          <wp:inline distT="0" distB="0" distL="0" distR="0" wp14:anchorId="7ABD8DB1" wp14:editId="48FCE810">
-            <wp:extent cx="5197929" cy="689275"/>
-            <wp:effectExtent l="0" t="0" r="3175" b="0"/>
-            <wp:docPr id="6" name="Kép 6"/>
+          <wp:inline distT="0" distB="0" distL="0" distR="0" wp14:anchorId="1C595F11" wp14:editId="1FCECFBD">
+            <wp:extent cx="1932215" cy="2103967"/>
+            <wp:effectExtent l="0" t="0" r="0" b="0"/>
+            <wp:docPr id="26" name="Kép 26"/>
             <wp:cNvGraphicFramePr>
               <a:graphicFrameLocks xmlns:a="http://schemas.openxmlformats.org/drawingml/2006/main" noChangeAspect="1"/>
             </wp:cNvGraphicFramePr>
@@ -444,124 +584,11 @@
               <a:graphicData uri="http://schemas.openxmlformats.org/drawingml/2006/picture">
                 <pic:pic xmlns:pic="http://schemas.openxmlformats.org/drawingml/2006/picture">
                   <pic:nvPicPr>
-                    <pic:cNvPr id="1" name=""/>
+                    <pic:cNvPr id="26" name="Kép 26"/>
                     <pic:cNvPicPr/>
                   </pic:nvPicPr>
                   <pic:blipFill>
-                    <a:blip r:embed="rId9"/>
-                    <a:stretch>
-                      <a:fillRect/>
-                    </a:stretch>
-                  </pic:blipFill>
-                  <pic:spPr>
-                    <a:xfrm>
-                      <a:off x="0" y="0"/>
-                      <a:ext cx="5303068" cy="703217"/>
-                    </a:xfrm>
-                    <a:prstGeom prst="rect">
-                      <a:avLst/>
-                    </a:prstGeom>
-                  </pic:spPr>
-                </pic:pic>
-              </a:graphicData>
-            </a:graphic>
-          </wp:inline>
-        </w:drawing>
-      </w:r>
-    </w:p>
-    <w:p>
-      <w:pPr>
-        <w:pStyle w:val="Listaszerbekezds"/>
-        <w:numPr>
-          <w:ilvl w:val="0"/>
-          <w:numId w:val="3"/>
-        </w:numPr>
-      </w:pPr>
-      <w:r>
-        <w:t xml:space="preserve">Itt módosíthatjuk a jelenleg bejelentkezett alkalmazott jelszavát a beviteli mezők kitöltésével és a „Változtat” gombra kattintva módosíthatjuk véglegesen a </w:t>
-      </w:r>
-      <w:r>
-        <w:t>jelszót.</w:t>
-      </w:r>
-    </w:p>
-    <w:p>
-      <w:pPr>
-        <w:pStyle w:val="Listaszerbekezds"/>
-        <w:numPr>
-          <w:ilvl w:val="0"/>
-          <w:numId w:val="3"/>
-        </w:numPr>
-      </w:pPr>
-      <w:r>
-        <w:t>Ez</w:t>
-      </w:r>
-      <w:r>
-        <w:t xml:space="preserve"> a</w:t>
-      </w:r>
-    </w:p>
-    <w:p>
-      <w:pPr>
-        <w:pStyle w:val="Listaszerbekezds"/>
-        <w:numPr>
-          <w:ilvl w:val="0"/>
-          <w:numId w:val="3"/>
-        </w:numPr>
-      </w:pPr>
-      <w:r>
-        <w:t>E</w:t>
-      </w:r>
-      <w:r>
-        <w:t xml:space="preserve">z a táblázat, melynek tartalmát váltani tudjuk a </w:t>
-      </w:r>
-      <w:r>
-        <w:t>3</w:t>
-      </w:r>
-      <w:r>
-        <w:t>-as pontban ismertetett módon.</w:t>
-      </w:r>
-    </w:p>
-    <w:p>
-      <w:r>
-        <w:br w:type="page"/>
-      </w:r>
-    </w:p>
-    <w:p>
-      <w:r>
-        <w:lastRenderedPageBreak/>
-        <w:t>Könyvek oldal</w:t>
-      </w:r>
-    </w:p>
-    <w:p>
-      <w:r>
-        <w:t>A „Könyvek” menüpontra kattintva megnyithatjuk az oldalt, ahol listába van szedve az adatbázisban szereplő összes könyv.</w:t>
-      </w:r>
-      <w:r>
-        <w:t xml:space="preserve"> A táblázatban szerepel a könyv ISBN száma, címe és státusza, mely azt jelzi, hogy elérhető-e az adott könyv.</w:t>
-      </w:r>
-      <w:r>
-        <w:br/>
-      </w:r>
-      <w:r>
-        <w:rPr>
-          <w:noProof/>
-        </w:rPr>
-        <w:drawing>
-          <wp:inline distT="0" distB="0" distL="0" distR="0" wp14:anchorId="7E6BCE87" wp14:editId="06086ED5">
-            <wp:extent cx="5760720" cy="3953510"/>
-            <wp:effectExtent l="0" t="0" r="0" b="8890"/>
-            <wp:docPr id="7" name="Kép 7"/>
-            <wp:cNvGraphicFramePr>
-              <a:graphicFrameLocks xmlns:a="http://schemas.openxmlformats.org/drawingml/2006/main" noChangeAspect="1"/>
-            </wp:cNvGraphicFramePr>
-            <a:graphic xmlns:a="http://schemas.openxmlformats.org/drawingml/2006/main">
-              <a:graphicData uri="http://schemas.openxmlformats.org/drawingml/2006/picture">
-                <pic:pic xmlns:pic="http://schemas.openxmlformats.org/drawingml/2006/picture">
-                  <pic:nvPicPr>
-                    <pic:cNvPr id="7" name="Kép 7"/>
-                    <pic:cNvPicPr/>
-                  </pic:nvPicPr>
-                  <pic:blipFill>
-                    <a:blip r:embed="rId10">
+                    <a:blip r:embed="rId9">
                       <a:extLst>
                         <a:ext uri="{28A0092B-C50C-407E-A947-70E740481C1C}">
                           <a14:useLocalDpi xmlns:a14="http://schemas.microsoft.com/office/drawing/2010/main" val="0"/>
@@ -575,7 +602,7 @@
                   <pic:spPr>
                     <a:xfrm>
                       <a:off x="0" y="0"/>
-                      <a:ext cx="5760720" cy="3953510"/>
+                      <a:ext cx="1940932" cy="2113459"/>
                     </a:xfrm>
                     <a:prstGeom prst="rect">
                       <a:avLst/>
@@ -589,45 +616,89 @@
       </w:r>
     </w:p>
     <w:p>
-      <w:r>
-        <w:br w:type="page"/>
-      </w:r>
-    </w:p>
-    <w:p>
       <w:pPr>
         <w:pStyle w:val="Listaszerbekezds"/>
         <w:numPr>
           <w:ilvl w:val="0"/>
-          <w:numId w:val="5"/>
+          <w:numId w:val="3"/>
         </w:numPr>
-      </w:pPr>
-      <w:r>
-        <w:lastRenderedPageBreak/>
-        <w:t>Ezzel a + jellel jelölt gombbal megnyithatjuk azt az űrlapot, melynek segítségével hozzá tudunk adni új könyvet az adatbázishoz.</w:t>
-      </w:r>
-      <w:r>
-        <w:t xml:space="preserve"> Az alábbi kép mutatja, hogy hogy néz ki az űrlap.</w:t>
-      </w:r>
-      <w:r>
-        <w:t xml:space="preserve"> Az adatokat a hozzájuk kijelölt beviteli mezőbe</w:t>
-      </w:r>
-      <w:r>
-        <w:t>.</w:t>
-      </w:r>
-    </w:p>
-    <w:p>
-      <w:pPr>
-        <w:pStyle w:val="Listaszerbekezds"/>
-      </w:pPr>
-      <w:r>
-        <w:rPr>
+        <w:rPr>
+          <w:rFonts w:ascii="Times New Roman" w:hAnsi="Times New Roman" w:cs="Times New Roman"/>
+        </w:rPr>
+      </w:pPr>
+      <w:r>
+        <w:rPr>
+          <w:rFonts w:ascii="Times New Roman" w:hAnsi="Times New Roman" w:cs="Times New Roman"/>
+        </w:rPr>
+        <w:t>Ezzel a két gombbal („Alkalmazottak” és „Rendszerbeállítások”) tudunk váltani, hogy mi jelenjen meg a táblázatban</w:t>
+      </w:r>
+      <w:r>
+        <w:rPr>
+          <w:rFonts w:ascii="Times New Roman" w:hAnsi="Times New Roman" w:cs="Times New Roman"/>
+        </w:rPr>
+        <w:t xml:space="preserve">. </w:t>
+      </w:r>
+    </w:p>
+    <w:p>
+      <w:pPr>
+        <w:pStyle w:val="Listaszerbekezds"/>
+        <w:numPr>
+          <w:ilvl w:val="0"/>
+          <w:numId w:val="4"/>
+        </w:numPr>
+        <w:rPr>
+          <w:rFonts w:ascii="Times New Roman" w:hAnsi="Times New Roman" w:cs="Times New Roman"/>
+        </w:rPr>
+      </w:pPr>
+      <w:r>
+        <w:rPr>
+          <w:rFonts w:ascii="Times New Roman" w:hAnsi="Times New Roman" w:cs="Times New Roman"/>
+        </w:rPr>
+        <w:t>Az alkalmazottak kilistázásával megtekinthetjük az összes aktív alkalmazottat. Itt megtekinthetjük az alkalmazottak nevét és felhasználónevét, továbbá innen tudunk alkalmazottat deaktiválni az adott alkalmazott sorában található „Deaktivál” gombra kattintva.</w:t>
+      </w:r>
+    </w:p>
+    <w:p>
+      <w:pPr>
+        <w:pStyle w:val="Listaszerbekezds"/>
+        <w:numPr>
+          <w:ilvl w:val="0"/>
+          <w:numId w:val="4"/>
+        </w:numPr>
+        <w:rPr>
+          <w:rFonts w:ascii="Times New Roman" w:hAnsi="Times New Roman" w:cs="Times New Roman"/>
+        </w:rPr>
+      </w:pPr>
+      <w:r>
+        <w:rPr>
+          <w:rFonts w:ascii="Times New Roman" w:hAnsi="Times New Roman" w:cs="Times New Roman"/>
+        </w:rPr>
+        <w:t>A „Rendszerbeállítások” gombra kattintva átválthatunk arra, hogy a táblázat a rendszerbeállításokat mutassa.</w:t>
+      </w:r>
+    </w:p>
+    <w:p>
+      <w:pPr>
+        <w:pStyle w:val="Listaszerbekezds"/>
+        <w:rPr>
+          <w:rFonts w:ascii="Times New Roman" w:hAnsi="Times New Roman" w:cs="Times New Roman"/>
+        </w:rPr>
+      </w:pPr>
+      <w:r>
+        <w:rPr>
+          <w:rFonts w:ascii="Times New Roman" w:hAnsi="Times New Roman" w:cs="Times New Roman"/>
           <w:noProof/>
         </w:rPr>
+        <w:t xml:space="preserve"> </w:t>
+      </w:r>
+      <w:r>
+        <w:rPr>
+          <w:rFonts w:ascii="Times New Roman" w:hAnsi="Times New Roman" w:cs="Times New Roman"/>
+          <w:noProof/>
+        </w:rPr>
         <w:drawing>
-          <wp:inline distT="0" distB="0" distL="0" distR="0" wp14:anchorId="6A51213F" wp14:editId="2BA51EDF">
-            <wp:extent cx="5760720" cy="4122420"/>
-            <wp:effectExtent l="0" t="0" r="0" b="0"/>
-            <wp:docPr id="8" name="Kép 8"/>
+          <wp:inline distT="0" distB="0" distL="0" distR="0" wp14:anchorId="6226F643" wp14:editId="77551CCF">
+            <wp:extent cx="5159829" cy="1068464"/>
+            <wp:effectExtent l="0" t="0" r="3175" b="0"/>
+            <wp:docPr id="27" name="Kép 27"/>
             <wp:cNvGraphicFramePr>
               <a:graphicFrameLocks xmlns:a="http://schemas.openxmlformats.org/drawingml/2006/main" noChangeAspect="1"/>
             </wp:cNvGraphicFramePr>
@@ -635,7 +706,204 @@
               <a:graphicData uri="http://schemas.openxmlformats.org/drawingml/2006/picture">
                 <pic:pic xmlns:pic="http://schemas.openxmlformats.org/drawingml/2006/picture">
                   <pic:nvPicPr>
-                    <pic:cNvPr id="8" name="Kép 8"/>
+                    <pic:cNvPr id="27" name="Kép 27"/>
+                    <pic:cNvPicPr/>
+                  </pic:nvPicPr>
+                  <pic:blipFill rotWithShape="1">
+                    <a:blip r:embed="rId10" cstate="print">
+                      <a:extLst>
+                        <a:ext uri="{28A0092B-C50C-407E-A947-70E740481C1C}">
+                          <a14:useLocalDpi xmlns:a14="http://schemas.microsoft.com/office/drawing/2010/main" val="0"/>
+                        </a:ext>
+                      </a:extLst>
+                    </a:blip>
+                    <a:srcRect t="32181"/>
+                    <a:stretch/>
+                  </pic:blipFill>
+                  <pic:spPr bwMode="auto">
+                    <a:xfrm>
+                      <a:off x="0" y="0"/>
+                      <a:ext cx="5199738" cy="1076728"/>
+                    </a:xfrm>
+                    <a:prstGeom prst="rect">
+                      <a:avLst/>
+                    </a:prstGeom>
+                    <a:ln>
+                      <a:noFill/>
+                    </a:ln>
+                    <a:extLst>
+                      <a:ext uri="{53640926-AAD7-44D8-BBD7-CCE9431645EC}">
+                        <a14:shadowObscured xmlns:a14="http://schemas.microsoft.com/office/drawing/2010/main"/>
+                      </a:ext>
+                    </a:extLst>
+                  </pic:spPr>
+                </pic:pic>
+              </a:graphicData>
+            </a:graphic>
+          </wp:inline>
+        </w:drawing>
+      </w:r>
+    </w:p>
+    <w:p>
+      <w:pPr>
+        <w:pStyle w:val="Listaszerbekezds"/>
+        <w:numPr>
+          <w:ilvl w:val="0"/>
+          <w:numId w:val="3"/>
+        </w:numPr>
+        <w:rPr>
+          <w:rFonts w:ascii="Times New Roman" w:hAnsi="Times New Roman" w:cs="Times New Roman"/>
+        </w:rPr>
+      </w:pPr>
+      <w:r>
+        <w:rPr>
+          <w:rFonts w:ascii="Times New Roman" w:hAnsi="Times New Roman" w:cs="Times New Roman"/>
+        </w:rPr>
+        <w:t xml:space="preserve">Itt módosíthatjuk a jelenleg bejelentkezett alkalmazott jelszavát a beviteli mezők kitöltésével és a „Változtat” gombra kattintva módosíthatjuk véglegesen a </w:t>
+      </w:r>
+      <w:r>
+        <w:rPr>
+          <w:rFonts w:ascii="Times New Roman" w:hAnsi="Times New Roman" w:cs="Times New Roman"/>
+        </w:rPr>
+        <w:t>jelszót.</w:t>
+      </w:r>
+    </w:p>
+    <w:p>
+      <w:pPr>
+        <w:pStyle w:val="Listaszerbekezds"/>
+        <w:numPr>
+          <w:ilvl w:val="0"/>
+          <w:numId w:val="3"/>
+        </w:numPr>
+        <w:rPr>
+          <w:rFonts w:ascii="Times New Roman" w:hAnsi="Times New Roman" w:cs="Times New Roman"/>
+        </w:rPr>
+      </w:pPr>
+      <w:r>
+        <w:rPr>
+          <w:rFonts w:ascii="Times New Roman" w:hAnsi="Times New Roman" w:cs="Times New Roman"/>
+        </w:rPr>
+        <w:t>E</w:t>
+      </w:r>
+      <w:r>
+        <w:rPr>
+          <w:rFonts w:ascii="Times New Roman" w:hAnsi="Times New Roman" w:cs="Times New Roman"/>
+        </w:rPr>
+        <w:t xml:space="preserve">z a táblázat, melynek tartalmát váltani tudjuk a </w:t>
+      </w:r>
+      <w:r>
+        <w:rPr>
+          <w:rFonts w:ascii="Times New Roman" w:hAnsi="Times New Roman" w:cs="Times New Roman"/>
+        </w:rPr>
+        <w:t>3</w:t>
+      </w:r>
+      <w:r>
+        <w:rPr>
+          <w:rFonts w:ascii="Times New Roman" w:hAnsi="Times New Roman" w:cs="Times New Roman"/>
+        </w:rPr>
+        <w:t>-as pontban ismertetett módon</w:t>
+      </w:r>
+      <w:r>
+        <w:rPr>
+          <w:rFonts w:ascii="Times New Roman" w:hAnsi="Times New Roman" w:cs="Times New Roman"/>
+        </w:rPr>
+        <w:t>.</w:t>
+      </w:r>
+    </w:p>
+    <w:p>
+      <w:pPr>
+        <w:ind w:left="360"/>
+        <w:rPr>
+          <w:rFonts w:ascii="Times New Roman" w:hAnsi="Times New Roman" w:cs="Times New Roman"/>
+        </w:rPr>
+      </w:pPr>
+      <w:r>
+        <w:rPr>
+          <w:rFonts w:ascii="Times New Roman" w:hAnsi="Times New Roman" w:cs="Times New Roman"/>
+        </w:rPr>
+        <w:t>Az oldal alján található piros „Kilépés” gomb megnyomásával bezárhatjuk a programot.</w:t>
+      </w:r>
+      <w:r>
+        <w:rPr>
+          <w:rFonts w:ascii="Times New Roman" w:hAnsi="Times New Roman" w:cs="Times New Roman"/>
+        </w:rPr>
+        <w:br w:type="page"/>
+      </w:r>
+    </w:p>
+    <w:p>
+      <w:pPr>
+        <w:rPr>
+          <w:rFonts w:ascii="Times New Roman" w:hAnsi="Times New Roman" w:cs="Times New Roman"/>
+        </w:rPr>
+      </w:pPr>
+      <w:r>
+        <w:rPr>
+          <w:rFonts w:ascii="Times New Roman" w:hAnsi="Times New Roman" w:cs="Times New Roman"/>
+        </w:rPr>
+        <w:lastRenderedPageBreak/>
+        <w:t>Könyvek oldal</w:t>
+      </w:r>
+    </w:p>
+    <w:p>
+      <w:pPr>
+        <w:rPr>
+          <w:rFonts w:ascii="Times New Roman" w:hAnsi="Times New Roman" w:cs="Times New Roman"/>
+        </w:rPr>
+      </w:pPr>
+      <w:r>
+        <w:rPr>
+          <w:rFonts w:ascii="Times New Roman" w:hAnsi="Times New Roman" w:cs="Times New Roman"/>
+        </w:rPr>
+        <w:t>A „Könyvek” menüpontra kattintva megnyithatjuk az oldalt, ahol listába van szedve az adatbázisban szereplő összes könyv.</w:t>
+      </w:r>
+      <w:r>
+        <w:rPr>
+          <w:rFonts w:ascii="Times New Roman" w:hAnsi="Times New Roman" w:cs="Times New Roman"/>
+        </w:rPr>
+        <w:t xml:space="preserve"> A táblázatban szerepel a könyv ISBN száma, címe és státusza, mely azt jelzi, hogy elérhető-e az adott könyv</w:t>
+      </w:r>
+      <w:r>
+        <w:rPr>
+          <w:rFonts w:ascii="Times New Roman" w:hAnsi="Times New Roman" w:cs="Times New Roman"/>
+        </w:rPr>
+        <w:t>, vagy valamelyik felhasználónál van</w:t>
+      </w:r>
+      <w:r>
+        <w:rPr>
+          <w:rFonts w:ascii="Times New Roman" w:hAnsi="Times New Roman" w:cs="Times New Roman"/>
+        </w:rPr>
+        <w:t xml:space="preserve"> (available = elérhető; borrowed = jelenleg nem elérhető, ki van véve)</w:t>
+      </w:r>
+      <w:r>
+        <w:rPr>
+          <w:rFonts w:ascii="Times New Roman" w:hAnsi="Times New Roman" w:cs="Times New Roman"/>
+        </w:rPr>
+        <w:t>.</w:t>
+      </w:r>
+      <w:r>
+        <w:rPr>
+          <w:rFonts w:ascii="Times New Roman" w:hAnsi="Times New Roman" w:cs="Times New Roman"/>
+        </w:rPr>
+        <w:br/>
+      </w:r>
+      <w:r>
+        <w:rPr>
+          <w:rFonts w:ascii="Times New Roman" w:hAnsi="Times New Roman" w:cs="Times New Roman"/>
+          <w:noProof/>
+        </w:rPr>
+        <w:drawing>
+          <wp:inline distT="0" distB="0" distL="0" distR="0" wp14:anchorId="1FC2CC03" wp14:editId="13C0D957">
+            <wp:extent cx="5760720" cy="3957320"/>
+            <wp:effectExtent l="0" t="0" r="0" b="5080"/>
+            <wp:docPr id="28" name="Kép 28"/>
+            <wp:cNvGraphicFramePr>
+              <a:graphicFrameLocks xmlns:a="http://schemas.openxmlformats.org/drawingml/2006/main" noChangeAspect="1"/>
+            </wp:cNvGraphicFramePr>
+            <a:graphic xmlns:a="http://schemas.openxmlformats.org/drawingml/2006/main">
+              <a:graphicData uri="http://schemas.openxmlformats.org/drawingml/2006/picture">
+                <pic:pic xmlns:pic="http://schemas.openxmlformats.org/drawingml/2006/picture">
+                  <pic:nvPicPr>
+                    <pic:cNvPr id="28" name="Kép 28"/>
                     <pic:cNvPicPr/>
                   </pic:nvPicPr>
                   <pic:blipFill>
@@ -653,7 +921,7 @@
                   <pic:spPr>
                     <a:xfrm>
                       <a:off x="0" y="0"/>
-                      <a:ext cx="5760720" cy="4122420"/>
+                      <a:ext cx="5760720" cy="3957320"/>
                     </a:xfrm>
                     <a:prstGeom prst="rect">
                       <a:avLst/>
@@ -668,41 +936,71 @@
     </w:p>
     <w:p>
       <w:pPr>
+        <w:rPr>
+          <w:rFonts w:ascii="Times New Roman" w:hAnsi="Times New Roman" w:cs="Times New Roman"/>
+        </w:rPr>
+      </w:pPr>
+      <w:r>
+        <w:rPr>
+          <w:rFonts w:ascii="Times New Roman" w:hAnsi="Times New Roman" w:cs="Times New Roman"/>
+        </w:rPr>
+        <w:br w:type="page"/>
+      </w:r>
+    </w:p>
+    <w:p>
+      <w:pPr>
         <w:pStyle w:val="Listaszerbekezds"/>
         <w:numPr>
-          <w:ilvl w:val="1"/>
-          <w:numId w:val="6"/>
+          <w:ilvl w:val="0"/>
+          <w:numId w:val="5"/>
         </w:numPr>
-      </w:pPr>
-      <w:r>
-        <w:t>Ezzel az X-szel tudjuk bezárni az ablakot</w:t>
-      </w:r>
-      <w:r>
+        <w:rPr>
+          <w:rFonts w:ascii="Times New Roman" w:hAnsi="Times New Roman" w:cs="Times New Roman"/>
+        </w:rPr>
+      </w:pPr>
+      <w:r>
+        <w:rPr>
+          <w:rFonts w:ascii="Times New Roman" w:hAnsi="Times New Roman" w:cs="Times New Roman"/>
+        </w:rPr>
+        <w:lastRenderedPageBreak/>
+        <w:t>Ezzel a + jellel jelölt gombbal megnyithatjuk azt az űrlapot, melynek segítségével hozzá tudunk adni új könyvet az adatbázishoz.</w:t>
+      </w:r>
+      <w:r>
+        <w:rPr>
+          <w:rFonts w:ascii="Times New Roman" w:hAnsi="Times New Roman" w:cs="Times New Roman"/>
+        </w:rPr>
+        <w:t xml:space="preserve"> Az alábbi kép mutatja, hogy hogy néz ki az űrlap.</w:t>
+      </w:r>
+      <w:r>
+        <w:rPr>
+          <w:rFonts w:ascii="Times New Roman" w:hAnsi="Times New Roman" w:cs="Times New Roman"/>
+        </w:rPr>
+        <w:t xml:space="preserve"> Az adatokat a hozzájuk kijelölt beviteli mezőbe</w:t>
+      </w:r>
+      <w:r>
+        <w:rPr>
+          <w:rFonts w:ascii="Times New Roman" w:hAnsi="Times New Roman" w:cs="Times New Roman"/>
+        </w:rPr>
         <w:t>.</w:t>
       </w:r>
     </w:p>
     <w:p>
       <w:pPr>
         <w:pStyle w:val="Listaszerbekezds"/>
-        <w:numPr>
-          <w:ilvl w:val="1"/>
-          <w:numId w:val="6"/>
-        </w:numPr>
-      </w:pPr>
-      <w:r>
+        <w:rPr>
+          <w:rFonts w:ascii="Times New Roman" w:hAnsi="Times New Roman" w:cs="Times New Roman"/>
+        </w:rPr>
+      </w:pPr>
+      <w:r>
+        <w:rPr>
+          <w:rFonts w:ascii="Times New Roman" w:hAnsi="Times New Roman" w:cs="Times New Roman"/>
+          <w:noProof/>
+        </w:rPr>
         <w:drawing>
-          <wp:anchor distT="0" distB="0" distL="114300" distR="114300" simplePos="0" relativeHeight="251659264" behindDoc="0" locked="0" layoutInCell="1" allowOverlap="1" wp14:anchorId="1DAB8E51" wp14:editId="75757F94">
-            <wp:simplePos x="0" y="0"/>
-            <wp:positionH relativeFrom="column">
-              <wp:posOffset>694690</wp:posOffset>
-            </wp:positionH>
-            <wp:positionV relativeFrom="paragraph">
-              <wp:posOffset>393065</wp:posOffset>
-            </wp:positionV>
-            <wp:extent cx="2388870" cy="1640205"/>
-            <wp:effectExtent l="0" t="0" r="0" b="0"/>
-            <wp:wrapTopAndBottom/>
-            <wp:docPr id="9" name="Kép 9"/>
+          <wp:inline distT="0" distB="0" distL="0" distR="0" wp14:anchorId="53607855" wp14:editId="1D704319">
+            <wp:extent cx="5157605" cy="3690257"/>
+            <wp:effectExtent l="0" t="0" r="5080" b="5715"/>
+            <wp:docPr id="29" name="Kép 29"/>
             <wp:cNvGraphicFramePr>
               <a:graphicFrameLocks xmlns:a="http://schemas.openxmlformats.org/drawingml/2006/main" noChangeAspect="1"/>
             </wp:cNvGraphicFramePr>
@@ -710,11 +1008,11 @@
               <a:graphicData uri="http://schemas.openxmlformats.org/drawingml/2006/picture">
                 <pic:pic xmlns:pic="http://schemas.openxmlformats.org/drawingml/2006/picture">
                   <pic:nvPicPr>
-                    <pic:cNvPr id="1" name=""/>
+                    <pic:cNvPr id="29" name="Kép 29"/>
                     <pic:cNvPicPr/>
                   </pic:nvPicPr>
                   <pic:blipFill>
-                    <a:blip r:embed="rId12" cstate="print">
+                    <a:blip r:embed="rId12">
                       <a:extLst>
                         <a:ext uri="{28A0092B-C50C-407E-A947-70E740481C1C}">
                           <a14:useLocalDpi xmlns:a14="http://schemas.microsoft.com/office/drawing/2010/main" val="0"/>
@@ -728,83 +1026,7 @@
                   <pic:spPr>
                     <a:xfrm>
                       <a:off x="0" y="0"/>
-                      <a:ext cx="2388870" cy="1640205"/>
-                    </a:xfrm>
-                    <a:prstGeom prst="rect">
-                      <a:avLst/>
-                    </a:prstGeom>
-                  </pic:spPr>
-                </pic:pic>
-              </a:graphicData>
-            </a:graphic>
-            <wp14:sizeRelH relativeFrom="page">
-              <wp14:pctWidth>0</wp14:pctWidth>
-            </wp14:sizeRelH>
-            <wp14:sizeRelV relativeFrom="page">
-              <wp14:pctHeight>0</wp14:pctHeight>
-            </wp14:sizeRelV>
-          </wp:anchor>
-        </w:drawing>
-      </w:r>
-      <w:r>
-        <w:t>Ha erre a gombra nyomunk, választhatunk szerzőt vagy szerzőket a könyvhöz</w:t>
-      </w:r>
-      <w:r>
-        <w:t xml:space="preserve">. Miután kiválasztottuk, a „Választás” gombra kattintva tudjuk véglegesíteni. </w:t>
-      </w:r>
-    </w:p>
-    <w:p>
-      <w:pPr>
-        <w:pStyle w:val="Listaszerbekezds"/>
-        <w:numPr>
-          <w:ilvl w:val="1"/>
-          <w:numId w:val="6"/>
-        </w:numPr>
-      </w:pPr>
-      <w:r>
-        <w:t xml:space="preserve"> H</w:t>
-      </w:r>
-      <w:r>
-        <w:t xml:space="preserve">a erre a gombra nyomunk, választhatunk </w:t>
-      </w:r>
-      <w:r>
-        <w:t>kategóriát vagy kategóriákat</w:t>
-      </w:r>
-      <w:r>
-        <w:t xml:space="preserve"> a könyvhöz. Miután kiválasztottuk, a „Választás” gombra kattintva tudjuk véglegesíteni</w:t>
-      </w:r>
-      <w:r>
-        <w:t>.</w:t>
-      </w:r>
-      <w:r>
-        <w:t xml:space="preserve"> </w:t>
-      </w:r>
-      <w:r>
-        <w:drawing>
-          <wp:inline distT="0" distB="0" distL="0" distR="0" wp14:anchorId="177CA426" wp14:editId="375760AB">
-            <wp:extent cx="2314575" cy="1600200"/>
-            <wp:effectExtent l="0" t="0" r="9525" b="0"/>
-            <wp:docPr id="10" name="Kép 10"/>
-            <wp:cNvGraphicFramePr>
-              <a:graphicFrameLocks xmlns:a="http://schemas.openxmlformats.org/drawingml/2006/main" noChangeAspect="1"/>
-            </wp:cNvGraphicFramePr>
-            <a:graphic xmlns:a="http://schemas.openxmlformats.org/drawingml/2006/main">
-              <a:graphicData uri="http://schemas.openxmlformats.org/drawingml/2006/picture">
-                <pic:pic xmlns:pic="http://schemas.openxmlformats.org/drawingml/2006/picture">
-                  <pic:nvPicPr>
-                    <pic:cNvPr id="1" name=""/>
-                    <pic:cNvPicPr/>
-                  </pic:nvPicPr>
-                  <pic:blipFill>
-                    <a:blip r:embed="rId13"/>
-                    <a:stretch>
-                      <a:fillRect/>
-                    </a:stretch>
-                  </pic:blipFill>
-                  <pic:spPr>
-                    <a:xfrm>
-                      <a:off x="0" y="0"/>
-                      <a:ext cx="2351420" cy="1625673"/>
+                      <a:ext cx="5174053" cy="3702026"/>
                     </a:xfrm>
                     <a:prstGeom prst="rect">
                       <a:avLst/>
@@ -820,35 +1042,81 @@
     <w:p>
       <w:pPr>
         <w:pStyle w:val="Listaszerbekezds"/>
-        <w:ind w:left="1080"/>
-      </w:pPr>
-    </w:p>
-    <w:p>
-      <w:pPr>
-        <w:pStyle w:val="Listaszerbekezds"/>
         <w:numPr>
           <w:ilvl w:val="1"/>
           <w:numId w:val="6"/>
         </w:numPr>
-      </w:pPr>
-      <w:r>
-        <w:t xml:space="preserve"> A „Kiadó” szövegre kattintva kiválaszthatunk egy kiadót a könyvünkhöz</w:t>
-      </w:r>
-      <w:r>
-        <w:t xml:space="preserve"> a felugró listából a „Választ” gombra kattintva.</w:t>
+        <w:rPr>
+          <w:rFonts w:ascii="Times New Roman" w:hAnsi="Times New Roman" w:cs="Times New Roman"/>
+        </w:rPr>
+      </w:pPr>
+      <w:r>
+        <w:rPr>
+          <w:rFonts w:ascii="Times New Roman" w:hAnsi="Times New Roman" w:cs="Times New Roman"/>
+        </w:rPr>
+        <w:t>Ezzel az X-szel tudjuk bezárni az ablakot</w:t>
+      </w:r>
+      <w:r>
+        <w:rPr>
+          <w:rFonts w:ascii="Times New Roman" w:hAnsi="Times New Roman" w:cs="Times New Roman"/>
+        </w:rPr>
+        <w:t>.</w:t>
+      </w:r>
+    </w:p>
+    <w:p>
+      <w:pPr>
+        <w:pStyle w:val="Listaszerbekezds"/>
+        <w:numPr>
+          <w:ilvl w:val="1"/>
+          <w:numId w:val="6"/>
+        </w:numPr>
+        <w:rPr>
+          <w:rFonts w:ascii="Times New Roman" w:hAnsi="Times New Roman" w:cs="Times New Roman"/>
+        </w:rPr>
+      </w:pPr>
+      <w:r>
+        <w:rPr>
+          <w:rFonts w:ascii="Times New Roman" w:hAnsi="Times New Roman" w:cs="Times New Roman"/>
+        </w:rPr>
+        <w:t xml:space="preserve">Ha erre a gombra </w:t>
+      </w:r>
+      <w:r>
+        <w:rPr>
+          <w:rFonts w:ascii="Times New Roman" w:hAnsi="Times New Roman" w:cs="Times New Roman"/>
+        </w:rPr>
+        <w:t>kattintunk</w:t>
+      </w:r>
+      <w:r>
+        <w:rPr>
+          <w:rFonts w:ascii="Times New Roman" w:hAnsi="Times New Roman" w:cs="Times New Roman"/>
+        </w:rPr>
+        <w:t>, választhatunk szerzőt vagy szerzőket a könyvhöz</w:t>
+      </w:r>
+      <w:r>
+        <w:rPr>
+          <w:rFonts w:ascii="Times New Roman" w:hAnsi="Times New Roman" w:cs="Times New Roman"/>
+        </w:rPr>
+        <w:t xml:space="preserve">. Miután kiválasztottuk, a „Választás” gombra kattintva tudjuk véglegesíteni. </w:t>
       </w:r>
     </w:p>
     <w:p>
       <w:pPr>
         <w:pStyle w:val="Listaszerbekezds"/>
         <w:ind w:left="1080"/>
-      </w:pPr>
-      <w:r>
+        <w:rPr>
+          <w:rFonts w:ascii="Times New Roman" w:hAnsi="Times New Roman" w:cs="Times New Roman"/>
+        </w:rPr>
+      </w:pPr>
+      <w:r>
+        <w:rPr>
+          <w:rFonts w:ascii="Times New Roman" w:hAnsi="Times New Roman" w:cs="Times New Roman"/>
+          <w:noProof/>
+        </w:rPr>
         <w:drawing>
-          <wp:inline distT="0" distB="0" distL="0" distR="0" wp14:anchorId="20FE66D7" wp14:editId="179F9A0A">
-            <wp:extent cx="3946072" cy="2041762"/>
-            <wp:effectExtent l="0" t="0" r="0" b="0"/>
-            <wp:docPr id="11" name="Kép 11"/>
+          <wp:inline distT="0" distB="0" distL="0" distR="0" wp14:anchorId="2F4236B2" wp14:editId="65CCA5FA">
+            <wp:extent cx="3232870" cy="1670957"/>
+            <wp:effectExtent l="0" t="0" r="5715" b="5715"/>
+            <wp:docPr id="30" name="Kép 30"/>
             <wp:cNvGraphicFramePr>
               <a:graphicFrameLocks xmlns:a="http://schemas.openxmlformats.org/drawingml/2006/main" noChangeAspect="1"/>
             </wp:cNvGraphicFramePr>
@@ -856,11 +1124,17 @@
               <a:graphicData uri="http://schemas.openxmlformats.org/drawingml/2006/picture">
                 <pic:pic xmlns:pic="http://schemas.openxmlformats.org/drawingml/2006/picture">
                   <pic:nvPicPr>
-                    <pic:cNvPr id="1" name=""/>
+                    <pic:cNvPr id="30" name="Kép 30"/>
                     <pic:cNvPicPr/>
                   </pic:nvPicPr>
                   <pic:blipFill>
-                    <a:blip r:embed="rId14"/>
+                    <a:blip r:embed="rId13" cstate="print">
+                      <a:extLst>
+                        <a:ext uri="{28A0092B-C50C-407E-A947-70E740481C1C}">
+                          <a14:useLocalDpi xmlns:a14="http://schemas.microsoft.com/office/drawing/2010/main" val="0"/>
+                        </a:ext>
+                      </a:extLst>
+                    </a:blip>
                     <a:stretch>
                       <a:fillRect/>
                     </a:stretch>
@@ -868,7 +1142,7 @@
                   <pic:spPr>
                     <a:xfrm>
                       <a:off x="0" y="0"/>
-                      <a:ext cx="3960497" cy="2049226"/>
+                      <a:ext cx="3279609" cy="1695115"/>
                     </a:xfrm>
                     <a:prstGeom prst="rect">
                       <a:avLst/>
@@ -888,37 +1162,47 @@
           <w:ilvl w:val="1"/>
           <w:numId w:val="6"/>
         </w:numPr>
-      </w:pPr>
-      <w:r>
+        <w:rPr>
+          <w:rFonts w:ascii="Times New Roman" w:hAnsi="Times New Roman" w:cs="Times New Roman"/>
+        </w:rPr>
+      </w:pPr>
+      <w:r>
+        <w:rPr>
+          <w:rFonts w:ascii="Times New Roman" w:hAnsi="Times New Roman" w:cs="Times New Roman"/>
+        </w:rPr>
+        <w:t xml:space="preserve"> Ha erre a gombra nyomunk, választhatunk kategóriát vagy kategóriákat a könyvhöz. Miután kiválasztottuk, a „Választás” gombra kattintva tudjuk véglegesíteni</w:t>
+      </w:r>
+      <w:r>
+        <w:rPr>
+          <w:rFonts w:ascii="Times New Roman" w:hAnsi="Times New Roman" w:cs="Times New Roman"/>
+        </w:rPr>
+        <w:t>.</w:t>
+      </w:r>
+      <w:r>
+        <w:rPr>
+          <w:rFonts w:ascii="Times New Roman" w:hAnsi="Times New Roman" w:cs="Times New Roman"/>
+        </w:rPr>
         <w:t xml:space="preserve"> </w:t>
       </w:r>
-      <w:r>
-        <w:t>A „</w:t>
-      </w:r>
-      <w:r>
-        <w:t>Nyelv</w:t>
-      </w:r>
-      <w:r>
-        <w:t>” szövegre kattintva kiválaszthat</w:t>
-      </w:r>
-      <w:r>
-        <w:t>juk a könyv nyelvét</w:t>
-      </w:r>
-      <w:r>
-        <w:t xml:space="preserve"> a felugró listából a „Választ” gombra kattintva.</w:t>
-      </w:r>
     </w:p>
     <w:p>
       <w:pPr>
         <w:pStyle w:val="Listaszerbekezds"/>
         <w:ind w:left="1080"/>
-      </w:pPr>
-      <w:r>
+        <w:rPr>
+          <w:rFonts w:ascii="Times New Roman" w:hAnsi="Times New Roman" w:cs="Times New Roman"/>
+        </w:rPr>
+      </w:pPr>
+      <w:r>
+        <w:rPr>
+          <w:rFonts w:ascii="Times New Roman" w:hAnsi="Times New Roman" w:cs="Times New Roman"/>
+          <w:noProof/>
+        </w:rPr>
         <w:drawing>
-          <wp:inline distT="0" distB="0" distL="0" distR="0" wp14:anchorId="50719FFE" wp14:editId="441E098F">
-            <wp:extent cx="3956958" cy="2035618"/>
-            <wp:effectExtent l="0" t="0" r="5715" b="3175"/>
-            <wp:docPr id="12" name="Kép 12"/>
+          <wp:inline distT="0" distB="0" distL="0" distR="0" wp14:anchorId="40A6E61F" wp14:editId="5BEE735D">
+            <wp:extent cx="3238500" cy="1679580"/>
+            <wp:effectExtent l="0" t="0" r="0" b="0"/>
+            <wp:docPr id="31" name="Kép 31"/>
             <wp:cNvGraphicFramePr>
               <a:graphicFrameLocks xmlns:a="http://schemas.openxmlformats.org/drawingml/2006/main" noChangeAspect="1"/>
             </wp:cNvGraphicFramePr>
@@ -926,11 +1210,17 @@
               <a:graphicData uri="http://schemas.openxmlformats.org/drawingml/2006/picture">
                 <pic:pic xmlns:pic="http://schemas.openxmlformats.org/drawingml/2006/picture">
                   <pic:nvPicPr>
-                    <pic:cNvPr id="1" name=""/>
+                    <pic:cNvPr id="31" name="Kép 31"/>
                     <pic:cNvPicPr/>
                   </pic:nvPicPr>
                   <pic:blipFill>
-                    <a:blip r:embed="rId15"/>
+                    <a:blip r:embed="rId14" cstate="print">
+                      <a:extLst>
+                        <a:ext uri="{28A0092B-C50C-407E-A947-70E740481C1C}">
+                          <a14:useLocalDpi xmlns:a14="http://schemas.microsoft.com/office/drawing/2010/main" val="0"/>
+                        </a:ext>
+                      </a:extLst>
+                    </a:blip>
                     <a:stretch>
                       <a:fillRect/>
                     </a:stretch>
@@ -938,7 +1228,7 @@
                   <pic:spPr>
                     <a:xfrm>
                       <a:off x="0" y="0"/>
-                      <a:ext cx="3996892" cy="2056161"/>
+                      <a:ext cx="3259455" cy="1690448"/>
                     </a:xfrm>
                     <a:prstGeom prst="rect">
                       <a:avLst/>
@@ -958,9 +1248,78 @@
           <w:ilvl w:val="1"/>
           <w:numId w:val="6"/>
         </w:numPr>
-      </w:pPr>
-      <w:r>
-        <w:t>Ide tudjuk begépelni a könyv leírását.</w:t>
+        <w:rPr>
+          <w:rFonts w:ascii="Times New Roman" w:hAnsi="Times New Roman" w:cs="Times New Roman"/>
+        </w:rPr>
+      </w:pPr>
+      <w:r>
+        <w:rPr>
+          <w:rFonts w:ascii="Times New Roman" w:hAnsi="Times New Roman" w:cs="Times New Roman"/>
+        </w:rPr>
+        <w:t xml:space="preserve"> A „Kiadó” szövegre kattintva kiválaszthatunk egy kiadót a könyvünkhöz</w:t>
+      </w:r>
+      <w:r>
+        <w:rPr>
+          <w:rFonts w:ascii="Times New Roman" w:hAnsi="Times New Roman" w:cs="Times New Roman"/>
+        </w:rPr>
+        <w:t xml:space="preserve"> a felugró listából a „Választ” gombra kattintva.</w:t>
+      </w:r>
+    </w:p>
+    <w:p>
+      <w:pPr>
+        <w:pStyle w:val="Listaszerbekezds"/>
+        <w:ind w:left="1080"/>
+        <w:rPr>
+          <w:rFonts w:ascii="Times New Roman" w:hAnsi="Times New Roman" w:cs="Times New Roman"/>
+        </w:rPr>
+      </w:pPr>
+      <w:r>
+        <w:rPr>
+          <w:rFonts w:ascii="Times New Roman" w:hAnsi="Times New Roman" w:cs="Times New Roman"/>
+          <w:noProof/>
+        </w:rPr>
+        <w:lastRenderedPageBreak/>
+        <w:drawing>
+          <wp:inline distT="0" distB="0" distL="0" distR="0" wp14:anchorId="0DC09217" wp14:editId="0118EC24">
+            <wp:extent cx="3926335" cy="2041071"/>
+            <wp:effectExtent l="0" t="0" r="0" b="0"/>
+            <wp:docPr id="32" name="Kép 32"/>
+            <wp:cNvGraphicFramePr>
+              <a:graphicFrameLocks xmlns:a="http://schemas.openxmlformats.org/drawingml/2006/main" noChangeAspect="1"/>
+            </wp:cNvGraphicFramePr>
+            <a:graphic xmlns:a="http://schemas.openxmlformats.org/drawingml/2006/main">
+              <a:graphicData uri="http://schemas.openxmlformats.org/drawingml/2006/picture">
+                <pic:pic xmlns:pic="http://schemas.openxmlformats.org/drawingml/2006/picture">
+                  <pic:nvPicPr>
+                    <pic:cNvPr id="32" name="Kép 32"/>
+                    <pic:cNvPicPr/>
+                  </pic:nvPicPr>
+                  <pic:blipFill>
+                    <a:blip r:embed="rId15">
+                      <a:extLst>
+                        <a:ext uri="{28A0092B-C50C-407E-A947-70E740481C1C}">
+                          <a14:useLocalDpi xmlns:a14="http://schemas.microsoft.com/office/drawing/2010/main" val="0"/>
+                        </a:ext>
+                      </a:extLst>
+                    </a:blip>
+                    <a:stretch>
+                      <a:fillRect/>
+                    </a:stretch>
+                  </pic:blipFill>
+                  <pic:spPr>
+                    <a:xfrm>
+                      <a:off x="0" y="0"/>
+                      <a:ext cx="3967686" cy="2062567"/>
+                    </a:xfrm>
+                    <a:prstGeom prst="rect">
+                      <a:avLst/>
+                    </a:prstGeom>
+                  </pic:spPr>
+                </pic:pic>
+              </a:graphicData>
+            </a:graphic>
+          </wp:inline>
+        </w:drawing>
       </w:r>
     </w:p>
     <w:p>
@@ -970,61 +1329,46 @@
           <w:ilvl w:val="1"/>
           <w:numId w:val="6"/>
         </w:numPr>
-      </w:pPr>
-      <w:r>
-        <w:t>A „Kép hozzáadása gombra kattintva a filekezelőt nyithatjuk meg, ahonnan kiválaszthatunk egy képet a könyvünkhöz.</w:t>
-      </w:r>
-    </w:p>
-    <w:p>
-      <w:pPr>
-        <w:pStyle w:val="Listaszerbekezds"/>
-        <w:numPr>
-          <w:ilvl w:val="1"/>
-          <w:numId w:val="6"/>
-        </w:numPr>
-      </w:pPr>
-      <w:r>
-        <w:t>Ha megadtunk minden adatot, a „Hozzáad” gomb megnyomásával véglegesíthetjük a könyv hozzáadását a megadott adatokkal.</w:t>
-      </w:r>
-    </w:p>
-    <w:p>
-      <w:pPr>
-        <w:pStyle w:val="Listaszerbekezds"/>
-        <w:numPr>
-          <w:ilvl w:val="0"/>
-          <w:numId w:val="5"/>
-        </w:numPr>
-      </w:pPr>
-      <w:r>
-        <w:t xml:space="preserve">Ezzel a </w:t>
-      </w:r>
-      <w:r>
-        <w:t>szöveges beviteli mező kitöltésével és a „Keresés” gomb megnyomásával keresni tudunk a könyvek között</w:t>
-      </w:r>
-      <w:r>
-        <w:t>.</w:t>
-      </w:r>
-    </w:p>
-    <w:p>
-      <w:pPr>
-        <w:pStyle w:val="Listaszerbekezds"/>
-        <w:numPr>
-          <w:ilvl w:val="0"/>
-          <w:numId w:val="5"/>
-        </w:numPr>
-      </w:pPr>
-      <w:r>
-        <w:t>Ezzel a gombbal megnyithatjuk az adott könyv részleteit leíró oldalt. Itt módosíthatjuk legtöbb adatát. Ugyanazok a mechanikák, mint a „Könyv hozzáadása” oldalon, a különbség csak 3 új gomb</w:t>
-      </w:r>
-      <w:r>
-        <w:br/>
-      </w:r>
-      <w:r>
+        <w:rPr>
+          <w:rFonts w:ascii="Times New Roman" w:hAnsi="Times New Roman" w:cs="Times New Roman"/>
+        </w:rPr>
+      </w:pPr>
+      <w:r>
+        <w:rPr>
+          <w:rFonts w:ascii="Times New Roman" w:hAnsi="Times New Roman" w:cs="Times New Roman"/>
+        </w:rPr>
+        <w:t xml:space="preserve"> A „Nyelv” szövegre kattintva kiválaszthat</w:t>
+      </w:r>
+      <w:r>
+        <w:rPr>
+          <w:rFonts w:ascii="Times New Roman" w:hAnsi="Times New Roman" w:cs="Times New Roman"/>
+        </w:rPr>
+        <w:t>juk a könyv nyelvét</w:t>
+      </w:r>
+      <w:r>
+        <w:rPr>
+          <w:rFonts w:ascii="Times New Roman" w:hAnsi="Times New Roman" w:cs="Times New Roman"/>
+        </w:rPr>
+        <w:t xml:space="preserve"> a felugró listából a „Választ” gombra kattintva.</w:t>
+      </w:r>
+    </w:p>
+    <w:p>
+      <w:pPr>
+        <w:pStyle w:val="Listaszerbekezds"/>
+        <w:ind w:left="1080"/>
+        <w:rPr>
+          <w:rFonts w:ascii="Times New Roman" w:hAnsi="Times New Roman" w:cs="Times New Roman"/>
+        </w:rPr>
+      </w:pPr>
+      <w:r>
+        <w:rPr>
+          <w:rFonts w:ascii="Times New Roman" w:hAnsi="Times New Roman" w:cs="Times New Roman"/>
+        </w:rPr>
         <w:drawing>
-          <wp:inline distT="0" distB="0" distL="0" distR="0" wp14:anchorId="7441D76A" wp14:editId="36255001">
-            <wp:extent cx="4893129" cy="1120263"/>
-            <wp:effectExtent l="0" t="0" r="3175" b="3810"/>
-            <wp:docPr id="13" name="Kép 13"/>
+          <wp:inline distT="0" distB="0" distL="0" distR="0" wp14:anchorId="0105D62D" wp14:editId="49CB4464">
+            <wp:extent cx="3946072" cy="2049156"/>
+            <wp:effectExtent l="0" t="0" r="0" b="8255"/>
+            <wp:docPr id="1" name="Kép 1"/>
             <wp:cNvGraphicFramePr>
               <a:graphicFrameLocks xmlns:a="http://schemas.openxmlformats.org/drawingml/2006/main" noChangeAspect="1"/>
             </wp:cNvGraphicFramePr>
@@ -1044,7 +1388,7 @@
                   <pic:spPr>
                     <a:xfrm>
                       <a:off x="0" y="0"/>
-                      <a:ext cx="4925904" cy="1127767"/>
+                      <a:ext cx="3964130" cy="2058533"/>
                     </a:xfrm>
                     <a:prstGeom prst="rect">
                       <a:avLst/>
@@ -1060,12 +1404,55 @@
     <w:p>
       <w:pPr>
         <w:pStyle w:val="Listaszerbekezds"/>
-      </w:pPr>
-      <w:r>
-        <w:t>A „Leselejtez” gombbal le tudjuk selejtezni az adott könyvet. A felugró ablakban kijelölhetjük, hogy pontosan melyik könyvet akarjuk leselejtezni, ha az adott könyvből több példányban is van a könyvtárnak.</w:t>
-      </w:r>
-      <w:r>
-        <w:t xml:space="preserve"> A „Felvesz” gombbal hozzáadhatjuk a könyvet, mint egy új példány a könyvből, a „Vissza” gombbal pedig visszaléphetünk az előző, a kilistázott könyvek oldalára.</w:t>
+        <w:numPr>
+          <w:ilvl w:val="1"/>
+          <w:numId w:val="6"/>
+        </w:numPr>
+        <w:rPr>
+          <w:rFonts w:ascii="Times New Roman" w:hAnsi="Times New Roman" w:cs="Times New Roman"/>
+        </w:rPr>
+      </w:pPr>
+      <w:r>
+        <w:rPr>
+          <w:rFonts w:ascii="Times New Roman" w:hAnsi="Times New Roman" w:cs="Times New Roman"/>
+        </w:rPr>
+        <w:t xml:space="preserve">A „Kép hozzáadása gombra kattintva a </w:t>
+      </w:r>
+      <w:r>
+        <w:rPr>
+          <w:rFonts w:ascii="Times New Roman" w:hAnsi="Times New Roman" w:cs="Times New Roman"/>
+        </w:rPr>
+        <w:t>fájlkezelő</w:t>
+      </w:r>
+      <w:r>
+        <w:rPr>
+          <w:rFonts w:ascii="Times New Roman" w:hAnsi="Times New Roman" w:cs="Times New Roman"/>
+        </w:rPr>
+        <w:t>t</w:t>
+      </w:r>
+      <w:r>
+        <w:rPr>
+          <w:rFonts w:ascii="Times New Roman" w:hAnsi="Times New Roman" w:cs="Times New Roman"/>
+        </w:rPr>
+        <w:t xml:space="preserve"> nyithatjuk meg, ahonnan kiválaszthatunk egy képet a könyvünkhöz.</w:t>
+      </w:r>
+    </w:p>
+    <w:p>
+      <w:pPr>
+        <w:pStyle w:val="Listaszerbekezds"/>
+        <w:numPr>
+          <w:ilvl w:val="1"/>
+          <w:numId w:val="6"/>
+        </w:numPr>
+        <w:rPr>
+          <w:rFonts w:ascii="Times New Roman" w:hAnsi="Times New Roman" w:cs="Times New Roman"/>
+        </w:rPr>
+      </w:pPr>
+      <w:r>
+        <w:rPr>
+          <w:rFonts w:ascii="Times New Roman" w:hAnsi="Times New Roman" w:cs="Times New Roman"/>
+        </w:rPr>
+        <w:t>Ha megadtunk minden adatot, a „Hozzáad” gomb megnyomásával véglegesíthetjük a könyv hozzáadását a megadott adatokkal.</w:t>
       </w:r>
     </w:p>
     <w:p>
@@ -1075,23 +1462,67 @@
           <w:ilvl w:val="0"/>
           <w:numId w:val="5"/>
         </w:numPr>
-      </w:pPr>
-      <w:r>
-        <w:lastRenderedPageBreak/>
-        <w:t>A „Kiadás” gombra kattintással kiadhatjuk az adott könyvet</w:t>
-      </w:r>
-      <w:r>
-        <w:t>. Az oldalon, ahova vitt a kattintás, nyomjunk a „Felhasználó kiválasztása” gombra. Itt válasszuk ki a felhasználót a „Választ” gombra kattintással, majd a „Kiadás” gombra kattintva hajtsuk végre a kiadást.</w:t>
-      </w:r>
-      <w:r>
+        <w:rPr>
+          <w:rFonts w:ascii="Times New Roman" w:hAnsi="Times New Roman" w:cs="Times New Roman"/>
+        </w:rPr>
+      </w:pPr>
+      <w:r>
+        <w:rPr>
+          <w:rFonts w:ascii="Times New Roman" w:hAnsi="Times New Roman" w:cs="Times New Roman"/>
+        </w:rPr>
+        <w:t xml:space="preserve">Ezzel a </w:t>
+      </w:r>
+      <w:r>
+        <w:rPr>
+          <w:rFonts w:ascii="Times New Roman" w:hAnsi="Times New Roman" w:cs="Times New Roman"/>
+        </w:rPr>
+        <w:t>szöveges beviteli mező kitöltésével és a „Keresés” gomb megnyomásával keresni tudunk a könyvek között</w:t>
+      </w:r>
+      <w:r>
+        <w:rPr>
+          <w:rFonts w:ascii="Times New Roman" w:hAnsi="Times New Roman" w:cs="Times New Roman"/>
+        </w:rPr>
+        <w:t>.</w:t>
+      </w:r>
+    </w:p>
+    <w:p>
+      <w:pPr>
+        <w:pStyle w:val="Listaszerbekezds"/>
+        <w:numPr>
+          <w:ilvl w:val="0"/>
+          <w:numId w:val="5"/>
+        </w:numPr>
+        <w:rPr>
+          <w:rFonts w:ascii="Times New Roman" w:hAnsi="Times New Roman" w:cs="Times New Roman"/>
+        </w:rPr>
+      </w:pPr>
+      <w:r>
+        <w:rPr>
+          <w:rFonts w:ascii="Times New Roman" w:hAnsi="Times New Roman" w:cs="Times New Roman"/>
+        </w:rPr>
+        <w:t>Ezzel a gombbal megnyithatjuk az adott könyv részleteit leíró oldalt. Itt módosíthatjuk legtöbb adatát. Ugyanazok a mechanikák, mint a „Könyv hozzáadása” oldalon, a különbség csak 3 új gomb</w:t>
+      </w:r>
+      <w:r>
+        <w:rPr>
+          <w:rFonts w:ascii="Times New Roman" w:hAnsi="Times New Roman" w:cs="Times New Roman"/>
+        </w:rPr>
+        <w:t>.</w:t>
+      </w:r>
+      <w:r>
+        <w:rPr>
+          <w:rFonts w:ascii="Times New Roman" w:hAnsi="Times New Roman" w:cs="Times New Roman"/>
+        </w:rPr>
         <w:br/>
       </w:r>
       <w:r>
+        <w:rPr>
+          <w:rFonts w:ascii="Times New Roman" w:hAnsi="Times New Roman" w:cs="Times New Roman"/>
+        </w:rPr>
         <w:drawing>
-          <wp:inline distT="0" distB="0" distL="0" distR="0" wp14:anchorId="586377CC" wp14:editId="3ECAF246">
-            <wp:extent cx="2884715" cy="2128876"/>
-            <wp:effectExtent l="0" t="0" r="0" b="5080"/>
-            <wp:docPr id="14" name="Kép 14"/>
+          <wp:inline distT="0" distB="0" distL="0" distR="0" wp14:anchorId="0809850F" wp14:editId="2123E4C4">
+            <wp:extent cx="4174490" cy="912940"/>
+            <wp:effectExtent l="0" t="0" r="0" b="1905"/>
+            <wp:docPr id="33" name="Kép 33"/>
             <wp:cNvGraphicFramePr>
               <a:graphicFrameLocks xmlns:a="http://schemas.openxmlformats.org/drawingml/2006/main" noChangeAspect="1"/>
             </wp:cNvGraphicFramePr>
@@ -1111,7 +1542,7 @@
                   <pic:spPr>
                     <a:xfrm>
                       <a:off x="0" y="0"/>
-                      <a:ext cx="2903730" cy="2142908"/>
+                      <a:ext cx="4227910" cy="924623"/>
                     </a:xfrm>
                     <a:prstGeom prst="rect">
                       <a:avLst/>
@@ -1125,20 +1556,83 @@
       </w:r>
     </w:p>
     <w:p>
-      <w:r>
-        <w:t>Felhasználók oldal</w:t>
-      </w:r>
-    </w:p>
-    <w:p>
-      <w:r>
-        <w:rPr>
-          <w:noProof/>
+      <w:pPr>
+        <w:pStyle w:val="Listaszerbekezds"/>
+        <w:rPr>
+          <w:rFonts w:ascii="Times New Roman" w:hAnsi="Times New Roman" w:cs="Times New Roman"/>
+        </w:rPr>
+      </w:pPr>
+      <w:r>
+        <w:rPr>
+          <w:rFonts w:ascii="Times New Roman" w:hAnsi="Times New Roman" w:cs="Times New Roman"/>
+        </w:rPr>
+        <w:t>A „Leselejtez” gombbal le tudjuk selejtezni az adott könyvet. A felugró ablakban kijelölhetjük, hogy pontosan melyik könyvet akarjuk leselejtezni, ha az adott könyvből több példányban is van a könyvtárnak.</w:t>
+      </w:r>
+      <w:r>
+        <w:rPr>
+          <w:rFonts w:ascii="Times New Roman" w:hAnsi="Times New Roman" w:cs="Times New Roman"/>
+        </w:rPr>
+        <w:t xml:space="preserve"> A „Felvesz” gombbal hozzáadhatjuk a könyvet, mint egy új példány a könyvből, a „Vissza” gombbal pedig visszaléphetünk az előző, a kilistázott könyvek oldalára.</w:t>
+      </w:r>
+    </w:p>
+    <w:p>
+      <w:pPr>
+        <w:rPr>
+          <w:rFonts w:ascii="Times New Roman" w:hAnsi="Times New Roman" w:cs="Times New Roman"/>
+        </w:rPr>
+      </w:pPr>
+      <w:r>
+        <w:rPr>
+          <w:rFonts w:ascii="Times New Roman" w:hAnsi="Times New Roman" w:cs="Times New Roman"/>
+        </w:rPr>
+        <w:br w:type="page"/>
+      </w:r>
+    </w:p>
+    <w:p>
+      <w:pPr>
+        <w:pStyle w:val="Listaszerbekezds"/>
+        <w:numPr>
+          <w:ilvl w:val="0"/>
+          <w:numId w:val="5"/>
+        </w:numPr>
+        <w:rPr>
+          <w:rFonts w:ascii="Times New Roman" w:hAnsi="Times New Roman" w:cs="Times New Roman"/>
+        </w:rPr>
+      </w:pPr>
+      <w:r>
+        <w:rPr>
+          <w:rFonts w:ascii="Times New Roman" w:hAnsi="Times New Roman" w:cs="Times New Roman"/>
+        </w:rPr>
+        <w:lastRenderedPageBreak/>
+        <w:t xml:space="preserve">Ezen a gombon vagy „Kiadás” vagy „Visszavétel” felirat van. A „Kiadás” </w:t>
+      </w:r>
+      <w:r>
+        <w:rPr>
+          <w:rFonts w:ascii="Times New Roman" w:hAnsi="Times New Roman" w:cs="Times New Roman"/>
+        </w:rPr>
+        <w:t>gombra kattintással kiadhatjuk az adott könyvet</w:t>
+      </w:r>
+      <w:r>
+        <w:rPr>
+          <w:rFonts w:ascii="Times New Roman" w:hAnsi="Times New Roman" w:cs="Times New Roman"/>
+        </w:rPr>
+        <w:t>. Az oldalon, ahova vitt a kattintás, nyomjunk a „Felhasználó kiválasztása” gombra. Itt válasszuk ki a felhasználót a „Választ” gombra kattintással, majd a „Kiadás” gombra kattintva hajtsuk végre a kiadást.</w:t>
+      </w:r>
+      <w:r>
+        <w:rPr>
+          <w:rFonts w:ascii="Times New Roman" w:hAnsi="Times New Roman" w:cs="Times New Roman"/>
+        </w:rPr>
+        <w:br/>
+      </w:r>
+      <w:r>
+        <w:rPr>
+          <w:rFonts w:ascii="Times New Roman" w:hAnsi="Times New Roman" w:cs="Times New Roman"/>
         </w:rPr>
         <w:drawing>
-          <wp:inline distT="0" distB="0" distL="0" distR="0" wp14:anchorId="6CF0D0CC" wp14:editId="19A51BD7">
-            <wp:extent cx="5760720" cy="3937000"/>
-            <wp:effectExtent l="0" t="0" r="0" b="6350"/>
-            <wp:docPr id="15" name="Kép 15"/>
+          <wp:inline distT="0" distB="0" distL="0" distR="0" wp14:anchorId="21704194" wp14:editId="7F588B86">
+            <wp:extent cx="2846615" cy="2446545"/>
+            <wp:effectExtent l="0" t="0" r="0" b="0"/>
+            <wp:docPr id="34" name="Kép 34"/>
             <wp:cNvGraphicFramePr>
               <a:graphicFrameLocks xmlns:a="http://schemas.openxmlformats.org/drawingml/2006/main" noChangeAspect="1"/>
             </wp:cNvGraphicFramePr>
@@ -1146,17 +1640,11 @@
               <a:graphicData uri="http://schemas.openxmlformats.org/drawingml/2006/picture">
                 <pic:pic xmlns:pic="http://schemas.openxmlformats.org/drawingml/2006/picture">
                   <pic:nvPicPr>
-                    <pic:cNvPr id="15" name="Kép 15"/>
+                    <pic:cNvPr id="1" name=""/>
                     <pic:cNvPicPr/>
                   </pic:nvPicPr>
                   <pic:blipFill>
-                    <a:blip r:embed="rId18">
-                      <a:extLst>
-                        <a:ext uri="{28A0092B-C50C-407E-A947-70E740481C1C}">
-                          <a14:useLocalDpi xmlns:a14="http://schemas.microsoft.com/office/drawing/2010/main" val="0"/>
-                        </a:ext>
-                      </a:extLst>
-                    </a:blip>
+                    <a:blip r:embed="rId18"/>
                     <a:stretch>
                       <a:fillRect/>
                     </a:stretch>
@@ -1164,7 +1652,7 @@
                   <pic:spPr>
                     <a:xfrm>
                       <a:off x="0" y="0"/>
-                      <a:ext cx="5760720" cy="3937000"/>
+                      <a:ext cx="2860260" cy="2458273"/>
                     </a:xfrm>
                     <a:prstGeom prst="rect">
                       <a:avLst/>
@@ -1178,33 +1666,41 @@
       </w:r>
     </w:p>
     <w:p>
-      <w:r>
-        <w:br w:type="page"/>
-      </w:r>
-    </w:p>
-    <w:p/>
-    <w:p>
-      <w:pPr>
-        <w:pStyle w:val="Listaszerbekezds"/>
-        <w:numPr>
-          <w:ilvl w:val="0"/>
-          <w:numId w:val="7"/>
-        </w:numPr>
-      </w:pPr>
-      <w:r>
-        <w:t>Ezzel a gombbal megnyithatjuk azt az ablakot, melynek kitöltésével hozzáadhatunk egy új felhasználót az adatbázishoz.</w:t>
-      </w:r>
-    </w:p>
-    <w:p>
-      <w:pPr>
-        <w:pStyle w:val="Listaszerbekezds"/>
-      </w:pPr>
-      <w:r>
+      <w:pPr>
+        <w:pStyle w:val="Listaszerbekezds"/>
+        <w:rPr>
+          <w:rFonts w:ascii="Times New Roman" w:hAnsi="Times New Roman" w:cs="Times New Roman"/>
+        </w:rPr>
+      </w:pPr>
+      <w:r>
+        <w:rPr>
+          <w:rFonts w:ascii="Times New Roman" w:hAnsi="Times New Roman" w:cs="Times New Roman"/>
+        </w:rPr>
+        <w:t>A „Visszavétel” gombra kattintással átléphetünk a könyv visszavételére használt oldalra</w:t>
+      </w:r>
+      <w:r>
+        <w:rPr>
+          <w:rFonts w:ascii="Times New Roman" w:hAnsi="Times New Roman" w:cs="Times New Roman"/>
+        </w:rPr>
+        <w:t>, ahol a „Visszavesz” gombbal tudjuk véglegesíteni a könyv visszavevését.</w:t>
+      </w:r>
+    </w:p>
+    <w:p>
+      <w:pPr>
+        <w:pStyle w:val="Listaszerbekezds"/>
+        <w:rPr>
+          <w:rFonts w:ascii="Times New Roman" w:hAnsi="Times New Roman" w:cs="Times New Roman"/>
+        </w:rPr>
+      </w:pPr>
+      <w:r>
+        <w:rPr>
+          <w:rFonts w:ascii="Times New Roman" w:hAnsi="Times New Roman" w:cs="Times New Roman"/>
+        </w:rPr>
         <w:drawing>
-          <wp:inline distT="0" distB="0" distL="0" distR="0" wp14:anchorId="71BB052F" wp14:editId="5E5964FB">
-            <wp:extent cx="1534886" cy="2050868"/>
-            <wp:effectExtent l="0" t="0" r="8255" b="6985"/>
-            <wp:docPr id="17" name="Kép 17"/>
+          <wp:inline distT="0" distB="0" distL="0" distR="0" wp14:anchorId="56615F23" wp14:editId="223C7701">
+            <wp:extent cx="2863929" cy="2166257"/>
+            <wp:effectExtent l="0" t="0" r="0" b="5715"/>
+            <wp:docPr id="35" name="Kép 35"/>
             <wp:cNvGraphicFramePr>
               <a:graphicFrameLocks xmlns:a="http://schemas.openxmlformats.org/drawingml/2006/main" noChangeAspect="1"/>
             </wp:cNvGraphicFramePr>
@@ -1224,7 +1720,7 @@
                   <pic:spPr>
                     <a:xfrm>
                       <a:off x="0" y="0"/>
-                      <a:ext cx="1575293" cy="2104859"/>
+                      <a:ext cx="2876195" cy="2175535"/>
                     </a:xfrm>
                     <a:prstGeom prst="rect">
                       <a:avLst/>
@@ -1239,29 +1735,47 @@
     </w:p>
     <w:p>
       <w:pPr>
-        <w:pStyle w:val="Listaszerbekezds"/>
-        <w:numPr>
-          <w:ilvl w:val="0"/>
-          <w:numId w:val="7"/>
-        </w:numPr>
-      </w:pPr>
-      <w:r>
-        <w:t>A „Részletes” gombra megnyithatjuk a felhasználó részletes adatait</w:t>
-      </w:r>
-    </w:p>
-    <w:p>
-      <w:pPr>
-        <w:pStyle w:val="Listaszerbekezds"/>
-      </w:pPr>
-      <w:r>
-        <w:rPr>
+        <w:rPr>
+          <w:rFonts w:ascii="Times New Roman" w:hAnsi="Times New Roman" w:cs="Times New Roman"/>
+        </w:rPr>
+      </w:pPr>
+      <w:r>
+        <w:rPr>
+          <w:rFonts w:ascii="Times New Roman" w:hAnsi="Times New Roman" w:cs="Times New Roman"/>
+        </w:rPr>
+        <w:br w:type="page"/>
+      </w:r>
+    </w:p>
+    <w:p>
+      <w:pPr>
+        <w:rPr>
+          <w:rFonts w:ascii="Times New Roman" w:hAnsi="Times New Roman" w:cs="Times New Roman"/>
+        </w:rPr>
+      </w:pPr>
+      <w:r>
+        <w:rPr>
+          <w:rFonts w:ascii="Times New Roman" w:hAnsi="Times New Roman" w:cs="Times New Roman"/>
+        </w:rPr>
+        <w:lastRenderedPageBreak/>
+        <w:t>Felhasználók oldal</w:t>
+      </w:r>
+    </w:p>
+    <w:p>
+      <w:pPr>
+        <w:rPr>
+          <w:rFonts w:ascii="Times New Roman" w:hAnsi="Times New Roman" w:cs="Times New Roman"/>
+        </w:rPr>
+      </w:pPr>
+      <w:r>
+        <w:rPr>
+          <w:rFonts w:ascii="Times New Roman" w:hAnsi="Times New Roman" w:cs="Times New Roman"/>
           <w:noProof/>
         </w:rPr>
         <w:drawing>
-          <wp:inline distT="0" distB="0" distL="0" distR="0" wp14:anchorId="39191045" wp14:editId="34FA2250">
-            <wp:extent cx="5760720" cy="3963035"/>
-            <wp:effectExtent l="0" t="0" r="0" b="0"/>
-            <wp:docPr id="18" name="Kép 18"/>
+          <wp:inline distT="0" distB="0" distL="0" distR="0" wp14:anchorId="1BE25404" wp14:editId="1B0ADE51">
+            <wp:extent cx="5760720" cy="3955415"/>
+            <wp:effectExtent l="0" t="0" r="0" b="6985"/>
+            <wp:docPr id="36" name="Kép 36"/>
             <wp:cNvGraphicFramePr>
               <a:graphicFrameLocks xmlns:a="http://schemas.openxmlformats.org/drawingml/2006/main" noChangeAspect="1"/>
             </wp:cNvGraphicFramePr>
@@ -1269,7 +1783,7 @@
               <a:graphicData uri="http://schemas.openxmlformats.org/drawingml/2006/picture">
                 <pic:pic xmlns:pic="http://schemas.openxmlformats.org/drawingml/2006/picture">
                   <pic:nvPicPr>
-                    <pic:cNvPr id="18" name="Kép 18"/>
+                    <pic:cNvPr id="36" name="Kép 36"/>
                     <pic:cNvPicPr/>
                   </pic:nvPicPr>
                   <pic:blipFill>
@@ -1287,7 +1801,7 @@
                   <pic:spPr>
                     <a:xfrm>
                       <a:off x="0" y="0"/>
-                      <a:ext cx="5760720" cy="3963035"/>
+                      <a:ext cx="5760720" cy="3955415"/>
                     </a:xfrm>
                     <a:prstGeom prst="rect">
                       <a:avLst/>
@@ -1304,37 +1818,42 @@
       <w:pPr>
         <w:pStyle w:val="Listaszerbekezds"/>
         <w:numPr>
-          <w:ilvl w:val="1"/>
+          <w:ilvl w:val="0"/>
           <w:numId w:val="7"/>
         </w:numPr>
-      </w:pPr>
-      <w:r>
-        <w:t>Ezzel a gombbal deaktiválni tudjuk az adott felhasználót.</w:t>
-      </w:r>
-    </w:p>
-    <w:p>
-      <w:pPr>
-        <w:pStyle w:val="Listaszerbekezds"/>
-        <w:numPr>
-          <w:ilvl w:val="1"/>
-          <w:numId w:val="7"/>
-        </w:numPr>
-      </w:pPr>
-      <w:r>
-        <w:t>Ezzel a gombbal foglalni vagy előjegyezni tudunk könyveket, attól függően, hogy jelenleg elérhető-e az adott könyv.</w:t>
-      </w:r>
-    </w:p>
-    <w:p>
-      <w:pPr>
-        <w:pStyle w:val="Listaszerbekezds"/>
-        <w:ind w:left="1080"/>
-      </w:pPr>
-      <w:r>
+        <w:rPr>
+          <w:rFonts w:ascii="Times New Roman" w:hAnsi="Times New Roman" w:cs="Times New Roman"/>
+        </w:rPr>
+      </w:pPr>
+      <w:r>
+        <w:rPr>
+          <w:rFonts w:ascii="Times New Roman" w:hAnsi="Times New Roman" w:cs="Times New Roman"/>
+        </w:rPr>
+        <w:t>Ezzel a gombbal megnyithatjuk azt az ablakot, melynek kitöltésével hozzáadhatunk egy új felhasználót az adatbázishoz.</w:t>
+      </w:r>
+    </w:p>
+    <w:p>
+      <w:pPr>
+        <w:pStyle w:val="Listaszerbekezds"/>
+        <w:rPr>
+          <w:rFonts w:ascii="Times New Roman" w:hAnsi="Times New Roman" w:cs="Times New Roman"/>
+        </w:rPr>
+      </w:pPr>
+      <w:r>
+        <w:rPr>
+          <w:rFonts w:ascii="Times New Roman" w:hAnsi="Times New Roman" w:cs="Times New Roman"/>
+        </w:rPr>
+        <w:t xml:space="preserve"> </w:t>
+      </w:r>
+      <w:r>
+        <w:rPr>
+          <w:rFonts w:ascii="Times New Roman" w:hAnsi="Times New Roman" w:cs="Times New Roman"/>
+        </w:rPr>
         <w:drawing>
-          <wp:inline distT="0" distB="0" distL="0" distR="0" wp14:anchorId="3DB94775" wp14:editId="315FAD8D">
-            <wp:extent cx="2787188" cy="1436914"/>
-            <wp:effectExtent l="0" t="0" r="0" b="0"/>
-            <wp:docPr id="19" name="Kép 19"/>
+          <wp:inline distT="0" distB="0" distL="0" distR="0" wp14:anchorId="4B137959" wp14:editId="635CE0AA">
+            <wp:extent cx="2471058" cy="3316436"/>
+            <wp:effectExtent l="0" t="0" r="5715" b="0"/>
+            <wp:docPr id="37" name="Kép 37"/>
             <wp:cNvGraphicFramePr>
               <a:graphicFrameLocks xmlns:a="http://schemas.openxmlformats.org/drawingml/2006/main" noChangeAspect="1"/>
             </wp:cNvGraphicFramePr>
@@ -1345,8 +1864,102 @@
                     <pic:cNvPr id="1" name=""/>
                     <pic:cNvPicPr/>
                   </pic:nvPicPr>
+                  <pic:blipFill rotWithShape="1">
+                    <a:blip r:embed="rId21"/>
+                    <a:srcRect r="1283"/>
+                    <a:stretch/>
+                  </pic:blipFill>
+                  <pic:spPr bwMode="auto">
+                    <a:xfrm>
+                      <a:off x="0" y="0"/>
+                      <a:ext cx="2476231" cy="3323378"/>
+                    </a:xfrm>
+                    <a:prstGeom prst="rect">
+                      <a:avLst/>
+                    </a:prstGeom>
+                    <a:ln>
+                      <a:noFill/>
+                    </a:ln>
+                    <a:extLst>
+                      <a:ext uri="{53640926-AAD7-44D8-BBD7-CCE9431645EC}">
+                        <a14:shadowObscured xmlns:a14="http://schemas.microsoft.com/office/drawing/2010/main"/>
+                      </a:ext>
+                    </a:extLst>
+                  </pic:spPr>
+                </pic:pic>
+              </a:graphicData>
+            </a:graphic>
+          </wp:inline>
+        </w:drawing>
+      </w:r>
+    </w:p>
+    <w:p>
+      <w:pPr>
+        <w:rPr>
+          <w:rFonts w:ascii="Times New Roman" w:hAnsi="Times New Roman" w:cs="Times New Roman"/>
+        </w:rPr>
+      </w:pPr>
+      <w:r>
+        <w:rPr>
+          <w:rFonts w:ascii="Times New Roman" w:hAnsi="Times New Roman" w:cs="Times New Roman"/>
+        </w:rPr>
+        <w:br w:type="page"/>
+      </w:r>
+    </w:p>
+    <w:p>
+      <w:pPr>
+        <w:pStyle w:val="Listaszerbekezds"/>
+        <w:numPr>
+          <w:ilvl w:val="0"/>
+          <w:numId w:val="7"/>
+        </w:numPr>
+        <w:rPr>
+          <w:rFonts w:ascii="Times New Roman" w:hAnsi="Times New Roman" w:cs="Times New Roman"/>
+        </w:rPr>
+      </w:pPr>
+      <w:r>
+        <w:rPr>
+          <w:rFonts w:ascii="Times New Roman" w:hAnsi="Times New Roman" w:cs="Times New Roman"/>
+        </w:rPr>
+        <w:lastRenderedPageBreak/>
+        <w:t>A „Részletes” gombra megnyithatjuk a felhasználó részletes adatait</w:t>
+      </w:r>
+    </w:p>
+    <w:p>
+      <w:pPr>
+        <w:pStyle w:val="Listaszerbekezds"/>
+        <w:rPr>
+          <w:rFonts w:ascii="Times New Roman" w:hAnsi="Times New Roman" w:cs="Times New Roman"/>
+        </w:rPr>
+      </w:pPr>
+      <w:r>
+        <w:rPr>
+          <w:rFonts w:ascii="Times New Roman" w:hAnsi="Times New Roman" w:cs="Times New Roman"/>
+          <w:noProof/>
+        </w:rPr>
+        <w:drawing>
+          <wp:inline distT="0" distB="0" distL="0" distR="0" wp14:anchorId="1B946E70" wp14:editId="4BEC99F6">
+            <wp:extent cx="5018315" cy="3434603"/>
+            <wp:effectExtent l="0" t="0" r="0" b="0"/>
+            <wp:docPr id="38" name="Kép 38"/>
+            <wp:cNvGraphicFramePr>
+              <a:graphicFrameLocks xmlns:a="http://schemas.openxmlformats.org/drawingml/2006/main" noChangeAspect="1"/>
+            </wp:cNvGraphicFramePr>
+            <a:graphic xmlns:a="http://schemas.openxmlformats.org/drawingml/2006/main">
+              <a:graphicData uri="http://schemas.openxmlformats.org/drawingml/2006/picture">
+                <pic:pic xmlns:pic="http://schemas.openxmlformats.org/drawingml/2006/picture">
+                  <pic:nvPicPr>
+                    <pic:cNvPr id="38" name="Kép 38"/>
+                    <pic:cNvPicPr/>
+                  </pic:nvPicPr>
                   <pic:blipFill>
-                    <a:blip r:embed="rId21"/>
+                    <a:blip r:embed="rId22" cstate="print">
+                      <a:extLst>
+                        <a:ext uri="{28A0092B-C50C-407E-A947-70E740481C1C}">
+                          <a14:useLocalDpi xmlns:a14="http://schemas.microsoft.com/office/drawing/2010/main" val="0"/>
+                        </a:ext>
+                      </a:extLst>
+                    </a:blip>
                     <a:stretch>
                       <a:fillRect/>
                     </a:stretch>
@@ -1354,7 +1967,7 @@
                   <pic:spPr>
                     <a:xfrm>
                       <a:off x="0" y="0"/>
-                      <a:ext cx="2806519" cy="1446880"/>
+                      <a:ext cx="5026772" cy="3440391"/>
                     </a:xfrm>
                     <a:prstGeom prst="rect">
                       <a:avLst/>
@@ -1374,13 +1987,15 @@
           <w:ilvl w:val="1"/>
           <w:numId w:val="7"/>
         </w:numPr>
-      </w:pPr>
-      <w:r>
-        <w:lastRenderedPageBreak/>
-        <w:t>Ezzel a gombbal meghosszabbíthatjuk a felhasználó tagságát egy évvel</w:t>
-      </w:r>
-      <w:r>
-        <w:t>.</w:t>
+        <w:rPr>
+          <w:rFonts w:ascii="Times New Roman" w:hAnsi="Times New Roman" w:cs="Times New Roman"/>
+        </w:rPr>
+      </w:pPr>
+      <w:r>
+        <w:rPr>
+          <w:rFonts w:ascii="Times New Roman" w:hAnsi="Times New Roman" w:cs="Times New Roman"/>
+        </w:rPr>
+        <w:t>Ezzel a gombbal deaktiválni tudjuk az adott felhasználót.</w:t>
       </w:r>
     </w:p>
     <w:p>
@@ -1390,123 +2005,34 @@
           <w:ilvl w:val="1"/>
           <w:numId w:val="7"/>
         </w:numPr>
-      </w:pPr>
-      <w:r>
-        <w:t>Ezzel a gombbal visszaléphetünk arra az oldalra, ahol ki vannak listázva a felhasználók.</w:t>
-      </w:r>
-    </w:p>
-    <w:p>
-      <w:pPr>
-        <w:pStyle w:val="Listaszerbekezds"/>
-        <w:numPr>
-          <w:ilvl w:val="0"/>
-          <w:numId w:val="7"/>
-        </w:numPr>
-      </w:pPr>
-      <w:r>
-        <w:t>Ha erre a gombra rányomunk, megnyitunk egy ablakot, melyben ki tudjuk választani, hogy melyik, jelenleg a felhasználónál lévő könyvet szeretnénk visszavenni.</w:t>
-      </w:r>
-    </w:p>
-    <w:p>
-      <w:pPr>
-        <w:pStyle w:val="Listaszerbekezds"/>
-        <w:numPr>
-          <w:ilvl w:val="0"/>
-          <w:numId w:val="7"/>
-        </w:numPr>
-      </w:pPr>
-      <w:r>
-        <w:t>Ha erre a gombra rányomunk, megnyitunk egy ablakot, melyben ki tudjuk választani, hogy melyik</w:t>
-      </w:r>
-      <w:r>
-        <w:t xml:space="preserve"> könyvet szeretnénk kiadni az adott felhasználónak.</w:t>
-      </w:r>
-      <w:r>
-        <w:t xml:space="preserve"> Mindezt a „Kiadás” gombbal tudjuk véglegesíteni.</w:t>
-      </w:r>
-    </w:p>
-    <w:p>
-      <w:r>
-        <w:t>Kivett könyvek oldal</w:t>
-      </w:r>
-    </w:p>
-    <w:p>
-      <w:r>
-        <w:t>Ezen az oldalon megtaláljuk az összes olyan könyvet, amely jelenleg az egyik felhasználónál van.</w:t>
-      </w:r>
-      <w:r>
-        <w:t xml:space="preserve"> A kijelölőnégyzet megjelölésével azt is beállíthatjuk, hogy a már visszahozott, de legalább egyszer már kivett könyveket is mutassa.</w:t>
-      </w:r>
-      <w:r>
-        <w:t xml:space="preserve"> Természetesen tudunk keresni a kilistázott könyvek között.</w:t>
-      </w:r>
-    </w:p>
-    <w:p>
-      <w:r>
+        <w:rPr>
+          <w:rFonts w:ascii="Times New Roman" w:hAnsi="Times New Roman" w:cs="Times New Roman"/>
+        </w:rPr>
+      </w:pPr>
+      <w:r>
+        <w:rPr>
+          <w:rFonts w:ascii="Times New Roman" w:hAnsi="Times New Roman" w:cs="Times New Roman"/>
+        </w:rPr>
+        <w:t>Ezzel a gombbal foglalni vagy előjegyezni tudunk könyveket, attól függően, hogy jelenleg elérhető-e az adott könyv.</w:t>
+      </w:r>
+    </w:p>
+    <w:p>
+      <w:pPr>
+        <w:pStyle w:val="Listaszerbekezds"/>
+        <w:ind w:left="1080"/>
+        <w:rPr>
+          <w:rFonts w:ascii="Times New Roman" w:hAnsi="Times New Roman" w:cs="Times New Roman"/>
+        </w:rPr>
+      </w:pPr>
+      <w:r>
+        <w:rPr>
+          <w:rFonts w:ascii="Times New Roman" w:hAnsi="Times New Roman" w:cs="Times New Roman"/>
+        </w:rPr>
         <w:drawing>
-          <wp:inline distT="0" distB="0" distL="0" distR="0" wp14:anchorId="4E363399" wp14:editId="6A857CE3">
-            <wp:extent cx="5760720" cy="2501900"/>
+          <wp:inline distT="0" distB="0" distL="0" distR="0" wp14:anchorId="38870091" wp14:editId="55AF02FD">
+            <wp:extent cx="4827815" cy="2503311"/>
             <wp:effectExtent l="0" t="0" r="0" b="0"/>
-            <wp:docPr id="20" name="Kép 20"/>
-            <wp:cNvGraphicFramePr>
-              <a:graphicFrameLocks xmlns:a="http://schemas.openxmlformats.org/drawingml/2006/main" noChangeAspect="1"/>
-            </wp:cNvGraphicFramePr>
-            <a:graphic xmlns:a="http://schemas.openxmlformats.org/drawingml/2006/main">
-              <a:graphicData uri="http://schemas.openxmlformats.org/drawingml/2006/picture">
-                <pic:pic xmlns:pic="http://schemas.openxmlformats.org/drawingml/2006/picture">
-                  <pic:nvPicPr>
-                    <pic:cNvPr id="1" name=""/>
-                    <pic:cNvPicPr/>
-                  </pic:nvPicPr>
-                  <pic:blipFill>
-                    <a:blip r:embed="rId22"/>
-                    <a:stretch>
-                      <a:fillRect/>
-                    </a:stretch>
-                  </pic:blipFill>
-                  <pic:spPr>
-                    <a:xfrm>
-                      <a:off x="0" y="0"/>
-                      <a:ext cx="5760720" cy="2501900"/>
-                    </a:xfrm>
-                    <a:prstGeom prst="rect">
-                      <a:avLst/>
-                    </a:prstGeom>
-                  </pic:spPr>
-                </pic:pic>
-              </a:graphicData>
-            </a:graphic>
-          </wp:inline>
-        </w:drawing>
-      </w:r>
-    </w:p>
-    <w:p>
-      <w:r>
-        <w:t>Foglalások oldal</w:t>
-      </w:r>
-    </w:p>
-    <w:p>
-      <w:r>
-        <w:t>Ezen az oldalon találjuk a lefoglalt könyveket, amelyeket alkalmazottként félre kell tennünk. Ha van újonnan beérkezett foglalás, azt a „Foglalások” menüpontnál egy piros felkiáltójel jelzi, amely eltűnik, amint megtekintettük a foglalást.</w:t>
-      </w:r>
-    </w:p>
-    <w:p>
-      <w:r>
-        <w:t>Előjegyzés oldal</w:t>
-      </w:r>
-    </w:p>
-    <w:p>
-      <w:r>
-        <w:t xml:space="preserve">Ezen az oldalon találjuk az előjegyzett könyveket. Amennyiben nincsen, ez az oldal üres. </w:t>
-      </w:r>
-    </w:p>
-    <w:p>
-      <w:r>
-        <w:drawing>
-          <wp:inline distT="0" distB="0" distL="0" distR="0" wp14:anchorId="001B6F3A" wp14:editId="7542877D">
-            <wp:extent cx="5760720" cy="2388870"/>
-            <wp:effectExtent l="0" t="0" r="0" b="0"/>
-            <wp:docPr id="21" name="Kép 21"/>
+            <wp:docPr id="39" name="Kép 39"/>
             <wp:cNvGraphicFramePr>
               <a:graphicFrameLocks xmlns:a="http://schemas.openxmlformats.org/drawingml/2006/main" noChangeAspect="1"/>
             </wp:cNvGraphicFramePr>
@@ -1526,7 +2052,7 @@
                   <pic:spPr>
                     <a:xfrm>
                       <a:off x="0" y="0"/>
-                      <a:ext cx="5760720" cy="2388870"/>
+                      <a:ext cx="4839646" cy="2509446"/>
                     </a:xfrm>
                     <a:prstGeom prst="rect">
                       <a:avLst/>
@@ -1540,18 +2066,156 @@
       </w:r>
     </w:p>
     <w:p>
-      <w:r>
+      <w:pPr>
+        <w:pStyle w:val="Listaszerbekezds"/>
+        <w:numPr>
+          <w:ilvl w:val="1"/>
+          <w:numId w:val="7"/>
+        </w:numPr>
+        <w:rPr>
+          <w:rFonts w:ascii="Times New Roman" w:hAnsi="Times New Roman" w:cs="Times New Roman"/>
+        </w:rPr>
+      </w:pPr>
+      <w:r>
+        <w:rPr>
+          <w:rFonts w:ascii="Times New Roman" w:hAnsi="Times New Roman" w:cs="Times New Roman"/>
+        </w:rPr>
+        <w:t>Ezzel a gombbal meghosszabbíthatjuk a felhasználó tagságát egy évvel</w:t>
+      </w:r>
+      <w:r>
+        <w:rPr>
+          <w:rFonts w:ascii="Times New Roman" w:hAnsi="Times New Roman" w:cs="Times New Roman"/>
+        </w:rPr>
+        <w:t>.</w:t>
+      </w:r>
+    </w:p>
+    <w:p>
+      <w:pPr>
+        <w:pStyle w:val="Listaszerbekezds"/>
+        <w:numPr>
+          <w:ilvl w:val="1"/>
+          <w:numId w:val="7"/>
+        </w:numPr>
+        <w:rPr>
+          <w:rFonts w:ascii="Times New Roman" w:hAnsi="Times New Roman" w:cs="Times New Roman"/>
+        </w:rPr>
+      </w:pPr>
+      <w:r>
+        <w:rPr>
+          <w:rFonts w:ascii="Times New Roman" w:hAnsi="Times New Roman" w:cs="Times New Roman"/>
+        </w:rPr>
+        <w:t>Ezzel a gombbal visszaléphetünk arra az oldalra, ahol ki vannak listázva a felhasználók.</w:t>
+      </w:r>
+    </w:p>
+    <w:p>
+      <w:pPr>
+        <w:pStyle w:val="Listaszerbekezds"/>
+        <w:numPr>
+          <w:ilvl w:val="0"/>
+          <w:numId w:val="7"/>
+        </w:numPr>
+        <w:rPr>
+          <w:rFonts w:ascii="Times New Roman" w:hAnsi="Times New Roman" w:cs="Times New Roman"/>
+        </w:rPr>
+      </w:pPr>
+      <w:r>
+        <w:rPr>
+          <w:rFonts w:ascii="Times New Roman" w:hAnsi="Times New Roman" w:cs="Times New Roman"/>
+        </w:rPr>
+        <w:t>Ha erre a gombra rányomunk, megnyitunk egy ablakot, melyben ki tudjuk választani, hogy melyik, jelenleg a felhasználónál lévő könyvet szeretnénk visszavenni.</w:t>
+      </w:r>
+    </w:p>
+    <w:p>
+      <w:pPr>
+        <w:pStyle w:val="Listaszerbekezds"/>
+        <w:numPr>
+          <w:ilvl w:val="0"/>
+          <w:numId w:val="7"/>
+        </w:numPr>
+        <w:rPr>
+          <w:rFonts w:ascii="Times New Roman" w:hAnsi="Times New Roman" w:cs="Times New Roman"/>
+        </w:rPr>
+      </w:pPr>
+      <w:r>
+        <w:rPr>
+          <w:rFonts w:ascii="Times New Roman" w:hAnsi="Times New Roman" w:cs="Times New Roman"/>
+        </w:rPr>
+        <w:t>Ha erre a gombra rányomunk, megnyitunk egy ablakot, melyben ki tudjuk választani, hogy melyik könyvet szeretnénk kiadni az adott felhasználónak.</w:t>
+      </w:r>
+      <w:r>
+        <w:rPr>
+          <w:rFonts w:ascii="Times New Roman" w:hAnsi="Times New Roman" w:cs="Times New Roman"/>
+        </w:rPr>
+        <w:t xml:space="preserve"> Mindezt a „Kiadás” gombbal tudjuk véglegesíteni.</w:t>
+      </w:r>
+    </w:p>
+    <w:p>
+      <w:pPr>
+        <w:rPr>
+          <w:rFonts w:ascii="Times New Roman" w:hAnsi="Times New Roman" w:cs="Times New Roman"/>
+        </w:rPr>
+      </w:pPr>
+      <w:r>
+        <w:rPr>
+          <w:rFonts w:ascii="Times New Roman" w:hAnsi="Times New Roman" w:cs="Times New Roman"/>
+        </w:rPr>
+        <w:br w:type="page"/>
+      </w:r>
+    </w:p>
+    <w:p>
+      <w:pPr>
+        <w:rPr>
+          <w:rFonts w:ascii="Times New Roman" w:hAnsi="Times New Roman" w:cs="Times New Roman"/>
+        </w:rPr>
+      </w:pPr>
+      <w:r>
+        <w:rPr>
+          <w:rFonts w:ascii="Times New Roman" w:hAnsi="Times New Roman" w:cs="Times New Roman"/>
+        </w:rPr>
         <w:lastRenderedPageBreak/>
-        <w:t xml:space="preserve">Itt tudunk a bal felső sarokban található + gombbal hozzáadni előjegyzést. </w:t>
-      </w:r>
-    </w:p>
-    <w:p>
-      <w:r>
+        <w:t>Kivett könyvek oldal</w:t>
+      </w:r>
+    </w:p>
+    <w:p>
+      <w:pPr>
+        <w:rPr>
+          <w:rFonts w:ascii="Times New Roman" w:hAnsi="Times New Roman" w:cs="Times New Roman"/>
+        </w:rPr>
+      </w:pPr>
+      <w:r>
+        <w:rPr>
+          <w:rFonts w:ascii="Times New Roman" w:hAnsi="Times New Roman" w:cs="Times New Roman"/>
+        </w:rPr>
+        <w:t>Ezen az oldalon megtaláljuk az összes olyan könyvet, amely jelenleg az egyik felhasználónál van.</w:t>
+      </w:r>
+      <w:r>
+        <w:rPr>
+          <w:rFonts w:ascii="Times New Roman" w:hAnsi="Times New Roman" w:cs="Times New Roman"/>
+        </w:rPr>
+        <w:t xml:space="preserve"> A kijelölőnégyzet megjelölésével azt is beállíthatjuk, hogy a már visszahozott, de legalább egyszer már kivett könyveket is mutassa.</w:t>
+      </w:r>
+      <w:r>
+        <w:rPr>
+          <w:rFonts w:ascii="Times New Roman" w:hAnsi="Times New Roman" w:cs="Times New Roman"/>
+        </w:rPr>
+        <w:t xml:space="preserve"> Természetesen tudunk keresni a kilistázott könyvek között.</w:t>
+      </w:r>
+    </w:p>
+    <w:p>
+      <w:pPr>
+        <w:rPr>
+          <w:rFonts w:ascii="Times New Roman" w:hAnsi="Times New Roman" w:cs="Times New Roman"/>
+        </w:rPr>
+      </w:pPr>
+      <w:r>
+        <w:rPr>
+          <w:rFonts w:ascii="Times New Roman" w:hAnsi="Times New Roman" w:cs="Times New Roman"/>
+        </w:rPr>
         <w:drawing>
-          <wp:inline distT="0" distB="0" distL="0" distR="0" wp14:anchorId="5B581970" wp14:editId="57A21E61">
-            <wp:extent cx="5760720" cy="3343910"/>
-            <wp:effectExtent l="0" t="0" r="0" b="8890"/>
-            <wp:docPr id="22" name="Kép 22"/>
+          <wp:inline distT="0" distB="0" distL="0" distR="0" wp14:anchorId="186B6D7F" wp14:editId="2FB3EDA8">
+            <wp:extent cx="5760720" cy="2407285"/>
+            <wp:effectExtent l="0" t="0" r="0" b="0"/>
+            <wp:docPr id="40" name="Kép 40"/>
             <wp:cNvGraphicFramePr>
               <a:graphicFrameLocks xmlns:a="http://schemas.openxmlformats.org/drawingml/2006/main" noChangeAspect="1"/>
             </wp:cNvGraphicFramePr>
@@ -1571,7 +2235,7 @@
                   <pic:spPr>
                     <a:xfrm>
                       <a:off x="0" y="0"/>
-                      <a:ext cx="5760720" cy="3343910"/>
+                      <a:ext cx="5760720" cy="2407285"/>
                     </a:xfrm>
                     <a:prstGeom prst="rect">
                       <a:avLst/>
@@ -1585,30 +2249,72 @@
       </w:r>
     </w:p>
     <w:p>
-      <w:r>
-        <w:t>Ezen az oldalon ki kell választanunk egy jelenleg ki nem adható könyvet, majd egy aktív felhasználót. Ezek után az „Előjegyzés” gombra kattintva véglegesíthetjük az előjegyzést.</w:t>
-      </w:r>
-    </w:p>
-    <w:p>
-      <w:r>
-        <w:t>Kiadók oldal</w:t>
-      </w:r>
-    </w:p>
-    <w:p>
-      <w:r>
-        <w:t xml:space="preserve">Ezen az oldalon megtaláljuk az adatbázisban szereplő összes kiadót és azok elérhetőségeit. </w:t>
-      </w:r>
-      <w:r>
-        <w:t>A táblázatban szereplő adatokat tudjuk módosítani.</w:t>
-      </w:r>
-    </w:p>
-    <w:p>
-      <w:r>
+      <w:pPr>
+        <w:rPr>
+          <w:rFonts w:ascii="Times New Roman" w:hAnsi="Times New Roman" w:cs="Times New Roman"/>
+        </w:rPr>
+      </w:pPr>
+      <w:r>
+        <w:rPr>
+          <w:rFonts w:ascii="Times New Roman" w:hAnsi="Times New Roman" w:cs="Times New Roman"/>
+        </w:rPr>
+        <w:t>Foglalások oldal</w:t>
+      </w:r>
+    </w:p>
+    <w:p>
+      <w:pPr>
+        <w:rPr>
+          <w:rFonts w:ascii="Times New Roman" w:hAnsi="Times New Roman" w:cs="Times New Roman"/>
+        </w:rPr>
+      </w:pPr>
+      <w:r>
+        <w:rPr>
+          <w:rFonts w:ascii="Times New Roman" w:hAnsi="Times New Roman" w:cs="Times New Roman"/>
+        </w:rPr>
+        <w:t>Ezen az oldalon találjuk a lefoglalt könyveket, amelyeket alkalmazottként félre kell tennünk. Ha van újonnan beérkezett foglalás, azt a „Foglalások” menüpontnál egy piros felkiáltójel jelzi, amely eltűnik, amint megtekintettük a foglalást.</w:t>
+      </w:r>
+    </w:p>
+    <w:p>
+      <w:pPr>
+        <w:rPr>
+          <w:rFonts w:ascii="Times New Roman" w:hAnsi="Times New Roman" w:cs="Times New Roman"/>
+        </w:rPr>
+      </w:pPr>
+      <w:r>
+        <w:rPr>
+          <w:rFonts w:ascii="Times New Roman" w:hAnsi="Times New Roman" w:cs="Times New Roman"/>
+        </w:rPr>
+        <w:t>Előjegyzés oldal</w:t>
+      </w:r>
+    </w:p>
+    <w:p>
+      <w:pPr>
+        <w:rPr>
+          <w:rFonts w:ascii="Times New Roman" w:hAnsi="Times New Roman" w:cs="Times New Roman"/>
+        </w:rPr>
+      </w:pPr>
+      <w:r>
+        <w:rPr>
+          <w:rFonts w:ascii="Times New Roman" w:hAnsi="Times New Roman" w:cs="Times New Roman"/>
+        </w:rPr>
+        <w:t xml:space="preserve">Ezen az oldalon találjuk az előjegyzett könyveket. Amennyiben nincsen, ez az oldal üres. </w:t>
+      </w:r>
+    </w:p>
+    <w:p>
+      <w:pPr>
+        <w:rPr>
+          <w:rFonts w:ascii="Times New Roman" w:hAnsi="Times New Roman" w:cs="Times New Roman"/>
+        </w:rPr>
+      </w:pPr>
+      <w:r>
+        <w:rPr>
+          <w:rFonts w:ascii="Times New Roman" w:hAnsi="Times New Roman" w:cs="Times New Roman"/>
+        </w:rPr>
         <w:drawing>
-          <wp:inline distT="0" distB="0" distL="0" distR="0" wp14:anchorId="38820E3C" wp14:editId="6ECC316D">
-            <wp:extent cx="5703840" cy="3902528"/>
-            <wp:effectExtent l="0" t="0" r="0" b="3175"/>
-            <wp:docPr id="23" name="Kép 23"/>
+          <wp:inline distT="0" distB="0" distL="0" distR="0" wp14:anchorId="37D48B68" wp14:editId="7260140A">
+            <wp:extent cx="5760720" cy="2448560"/>
+            <wp:effectExtent l="0" t="0" r="0" b="8890"/>
+            <wp:docPr id="41" name="Kép 41"/>
             <wp:cNvGraphicFramePr>
               <a:graphicFrameLocks xmlns:a="http://schemas.openxmlformats.org/drawingml/2006/main" noChangeAspect="1"/>
             </wp:cNvGraphicFramePr>
@@ -1628,7 +2334,7 @@
                   <pic:spPr>
                     <a:xfrm>
                       <a:off x="0" y="0"/>
-                      <a:ext cx="5728251" cy="3919230"/>
+                      <a:ext cx="5760720" cy="2448560"/>
                     </a:xfrm>
                     <a:prstGeom prst="rect">
                       <a:avLst/>
@@ -1642,21 +2348,34 @@
       </w:r>
     </w:p>
     <w:p>
-      <w:r>
+      <w:pPr>
+        <w:rPr>
+          <w:rFonts w:ascii="Times New Roman" w:hAnsi="Times New Roman" w:cs="Times New Roman"/>
+        </w:rPr>
+      </w:pPr>
+      <w:r>
+        <w:rPr>
+          <w:rFonts w:ascii="Times New Roman" w:hAnsi="Times New Roman" w:cs="Times New Roman"/>
+        </w:rPr>
+        <w:t xml:space="preserve">Itt tudunk a bal felső sarokban található + gombbal hozzáadni előjegyzést. </w:t>
+      </w:r>
+    </w:p>
+    <w:p>
+      <w:pPr>
+        <w:rPr>
+          <w:rFonts w:ascii="Times New Roman" w:hAnsi="Times New Roman" w:cs="Times New Roman"/>
+        </w:rPr>
+      </w:pPr>
+      <w:r>
+        <w:rPr>
+          <w:rFonts w:ascii="Times New Roman" w:hAnsi="Times New Roman" w:cs="Times New Roman"/>
+        </w:rPr>
         <w:lastRenderedPageBreak/>
-        <w:t>A bal felső sarokban található + gomb megnyomásával megnyithatunk egy űrlapot, melynek kitöltésével és a „Hozzáad” gomb lenyomásával véglegesítve hozzáadhatunk egy új kiadót az adatbázishoz.</w:t>
-      </w:r>
-      <w:r>
-        <w:t xml:space="preserve"> A mentés nélküli kilépéshez nyomjuk megy a jobb felső sarokban található X gombot.</w:t>
-      </w:r>
-    </w:p>
-    <w:p>
-      <w:r>
         <w:drawing>
-          <wp:inline distT="0" distB="0" distL="0" distR="0" wp14:anchorId="3AA0D51B" wp14:editId="5FF0F15D">
-            <wp:extent cx="2171700" cy="3239942"/>
+          <wp:inline distT="0" distB="0" distL="0" distR="0" wp14:anchorId="27C78204" wp14:editId="560FC640">
+            <wp:extent cx="5760720" cy="3340100"/>
             <wp:effectExtent l="0" t="0" r="0" b="0"/>
-            <wp:docPr id="24" name="Kép 24"/>
+            <wp:docPr id="42" name="Kép 42"/>
             <wp:cNvGraphicFramePr>
               <a:graphicFrameLocks xmlns:a="http://schemas.openxmlformats.org/drawingml/2006/main" noChangeAspect="1"/>
             </wp:cNvGraphicFramePr>
@@ -1676,7 +2395,7 @@
                   <pic:spPr>
                     <a:xfrm>
                       <a:off x="0" y="0"/>
-                      <a:ext cx="2177913" cy="3249211"/>
+                      <a:ext cx="5760720" cy="3340100"/>
                     </a:xfrm>
                     <a:prstGeom prst="rect">
                       <a:avLst/>
@@ -1689,7 +2408,185 @@
         </w:drawing>
       </w:r>
     </w:p>
-    <w:p/>
+    <w:p>
+      <w:pPr>
+        <w:rPr>
+          <w:rFonts w:ascii="Times New Roman" w:hAnsi="Times New Roman" w:cs="Times New Roman"/>
+        </w:rPr>
+      </w:pPr>
+      <w:r>
+        <w:rPr>
+          <w:rFonts w:ascii="Times New Roman" w:hAnsi="Times New Roman" w:cs="Times New Roman"/>
+        </w:rPr>
+        <w:t>Ezen az oldalon ki kell választanunk egy jelenleg ki nem adható könyvet, majd egy aktív felhasználót. Ezek után az „Előjegyzés” gombra kattintva véglegesíthetjük az előjegyzést.</w:t>
+      </w:r>
+    </w:p>
+    <w:p>
+      <w:pPr>
+        <w:rPr>
+          <w:rFonts w:ascii="Times New Roman" w:hAnsi="Times New Roman" w:cs="Times New Roman"/>
+        </w:rPr>
+      </w:pPr>
+      <w:r>
+        <w:rPr>
+          <w:rFonts w:ascii="Times New Roman" w:hAnsi="Times New Roman" w:cs="Times New Roman"/>
+        </w:rPr>
+        <w:t>Kiadók oldal</w:t>
+      </w:r>
+    </w:p>
+    <w:p>
+      <w:pPr>
+        <w:rPr>
+          <w:rFonts w:ascii="Times New Roman" w:hAnsi="Times New Roman" w:cs="Times New Roman"/>
+        </w:rPr>
+      </w:pPr>
+      <w:r>
+        <w:rPr>
+          <w:rFonts w:ascii="Times New Roman" w:hAnsi="Times New Roman" w:cs="Times New Roman"/>
+        </w:rPr>
+        <w:t xml:space="preserve">Ezen az oldalon megtaláljuk az adatbázisban szereplő összes kiadót és azok elérhetőségeit. </w:t>
+      </w:r>
+      <w:r>
+        <w:rPr>
+          <w:rFonts w:ascii="Times New Roman" w:hAnsi="Times New Roman" w:cs="Times New Roman"/>
+        </w:rPr>
+        <w:t>A táblázatban szereplő adatokat tudjuk módosítani.</w:t>
+      </w:r>
+    </w:p>
+    <w:p>
+      <w:pPr>
+        <w:rPr>
+          <w:rFonts w:ascii="Times New Roman" w:hAnsi="Times New Roman" w:cs="Times New Roman"/>
+        </w:rPr>
+      </w:pPr>
+      <w:r>
+        <w:rPr>
+          <w:rFonts w:ascii="Times New Roman" w:hAnsi="Times New Roman" w:cs="Times New Roman"/>
+        </w:rPr>
+        <w:drawing>
+          <wp:inline distT="0" distB="0" distL="0" distR="0" wp14:anchorId="202FB159" wp14:editId="3CB9BED8">
+            <wp:extent cx="5760720" cy="3935730"/>
+            <wp:effectExtent l="0" t="0" r="0" b="7620"/>
+            <wp:docPr id="43" name="Kép 43"/>
+            <wp:cNvGraphicFramePr>
+              <a:graphicFrameLocks xmlns:a="http://schemas.openxmlformats.org/drawingml/2006/main" noChangeAspect="1"/>
+            </wp:cNvGraphicFramePr>
+            <a:graphic xmlns:a="http://schemas.openxmlformats.org/drawingml/2006/main">
+              <a:graphicData uri="http://schemas.openxmlformats.org/drawingml/2006/picture">
+                <pic:pic xmlns:pic="http://schemas.openxmlformats.org/drawingml/2006/picture">
+                  <pic:nvPicPr>
+                    <pic:cNvPr id="1" name=""/>
+                    <pic:cNvPicPr/>
+                  </pic:nvPicPr>
+                  <pic:blipFill>
+                    <a:blip r:embed="rId27"/>
+                    <a:stretch>
+                      <a:fillRect/>
+                    </a:stretch>
+                  </pic:blipFill>
+                  <pic:spPr>
+                    <a:xfrm>
+                      <a:off x="0" y="0"/>
+                      <a:ext cx="5760720" cy="3935730"/>
+                    </a:xfrm>
+                    <a:prstGeom prst="rect">
+                      <a:avLst/>
+                    </a:prstGeom>
+                  </pic:spPr>
+                </pic:pic>
+              </a:graphicData>
+            </a:graphic>
+          </wp:inline>
+        </w:drawing>
+      </w:r>
+    </w:p>
+    <w:p>
+      <w:pPr>
+        <w:rPr>
+          <w:rFonts w:ascii="Times New Roman" w:hAnsi="Times New Roman" w:cs="Times New Roman"/>
+        </w:rPr>
+      </w:pPr>
+      <w:r>
+        <w:rPr>
+          <w:rFonts w:ascii="Times New Roman" w:hAnsi="Times New Roman" w:cs="Times New Roman"/>
+        </w:rPr>
+        <w:lastRenderedPageBreak/>
+        <w:t>A bal felső sarokban található + gomb megnyomásával megnyithatunk egy űrlapot, melynek kitöltésével és a „Hozzáad” gomb lenyomásával véglegesítve hozzáadhatunk egy új kiadót az adatbázishoz.</w:t>
+      </w:r>
+      <w:r>
+        <w:rPr>
+          <w:rFonts w:ascii="Times New Roman" w:hAnsi="Times New Roman" w:cs="Times New Roman"/>
+        </w:rPr>
+        <w:t xml:space="preserve"> A mentés nélküli kilépéshez nyomjuk meg a jobb felső sarokban található X gombot.</w:t>
+      </w:r>
+    </w:p>
+    <w:p>
+      <w:pPr>
+        <w:rPr>
+          <w:rFonts w:ascii="Times New Roman" w:hAnsi="Times New Roman" w:cs="Times New Roman"/>
+        </w:rPr>
+      </w:pPr>
+      <w:r>
+        <w:rPr>
+          <w:rFonts w:ascii="Times New Roman" w:hAnsi="Times New Roman" w:cs="Times New Roman"/>
+        </w:rPr>
+        <w:t xml:space="preserve">  </w:t>
+      </w:r>
+      <w:r>
+        <w:rPr>
+          <w:rFonts w:ascii="Times New Roman" w:hAnsi="Times New Roman" w:cs="Times New Roman"/>
+        </w:rPr>
+        <w:drawing>
+          <wp:inline distT="0" distB="0" distL="0" distR="0" wp14:anchorId="5F36FC8E" wp14:editId="570582FF">
+            <wp:extent cx="2056686" cy="3080657"/>
+            <wp:effectExtent l="0" t="0" r="1270" b="5715"/>
+            <wp:docPr id="44" name="Kép 44"/>
+            <wp:cNvGraphicFramePr>
+              <a:graphicFrameLocks xmlns:a="http://schemas.openxmlformats.org/drawingml/2006/main" noChangeAspect="1"/>
+            </wp:cNvGraphicFramePr>
+            <a:graphic xmlns:a="http://schemas.openxmlformats.org/drawingml/2006/main">
+              <a:graphicData uri="http://schemas.openxmlformats.org/drawingml/2006/picture">
+                <pic:pic xmlns:pic="http://schemas.openxmlformats.org/drawingml/2006/picture">
+                  <pic:nvPicPr>
+                    <pic:cNvPr id="1" name=""/>
+                    <pic:cNvPicPr/>
+                  </pic:nvPicPr>
+                  <pic:blipFill rotWithShape="1">
+                    <a:blip r:embed="rId28"/>
+                    <a:srcRect l="762" t="609" r="628" b="1008"/>
+                    <a:stretch/>
+                  </pic:blipFill>
+                  <pic:spPr bwMode="auto">
+                    <a:xfrm>
+                      <a:off x="0" y="0"/>
+                      <a:ext cx="2064251" cy="3091988"/>
+                    </a:xfrm>
+                    <a:prstGeom prst="rect">
+                      <a:avLst/>
+                    </a:prstGeom>
+                    <a:ln>
+                      <a:noFill/>
+                    </a:ln>
+                    <a:extLst>
+                      <a:ext uri="{53640926-AAD7-44D8-BBD7-CCE9431645EC}">
+                        <a14:shadowObscured xmlns:a14="http://schemas.microsoft.com/office/drawing/2010/main"/>
+                      </a:ext>
+                    </a:extLst>
+                  </pic:spPr>
+                </pic:pic>
+              </a:graphicData>
+            </a:graphic>
+          </wp:inline>
+        </w:drawing>
+      </w:r>
+    </w:p>
+    <w:p>
+      <w:pPr>
+        <w:rPr>
+          <w:rFonts w:ascii="Times New Roman" w:hAnsi="Times New Roman" w:cs="Times New Roman"/>
+        </w:rPr>
+      </w:pPr>
+    </w:p>
     <w:sectPr>
       <w:pgSz w:w="11906" w:h="16838"/>
       <w:pgMar w:top="1417" w:right="1417" w:bottom="1417" w:left="1417" w:header="708" w:footer="708" w:gutter="0"/>

</xml_diff>